<commit_message>
update 'Intership report main.docx' and 'PPr chirag.docx'
</commit_message>
<xml_diff>
--- a/Intership report main.docx
+++ b/Intership report main.docx
@@ -12,7 +12,7 @@
         </w:rPr>
       </w:pPr>
       <w:bookmarkStart w:id="0" w:name="declaration"/>
-      <w:bookmarkStart w:id="1" w:name="_Toc151654900"/>
+      <w:bookmarkStart w:id="1" w:name="_Toc151657154"/>
       <w:r>
         <w:rPr>
           <w:rFonts w:ascii="Times New Roman" w:hAnsi="Times New Roman" w:cs="Times New Roman"/>
@@ -242,7 +242,7 @@
         </w:rPr>
       </w:pPr>
       <w:bookmarkStart w:id="2" w:name="vision-and-mission-of-the-institute"/>
-      <w:bookmarkStart w:id="3" w:name="_Toc151654901"/>
+      <w:bookmarkStart w:id="3" w:name="_Toc151657155"/>
       <w:bookmarkEnd w:id="0"/>
       <w:r>
         <w:rPr>
@@ -263,7 +263,7 @@
         </w:rPr>
       </w:pPr>
       <w:bookmarkStart w:id="4" w:name="vision-of-the-institute"/>
-      <w:bookmarkStart w:id="5" w:name="_Toc151654902"/>
+      <w:bookmarkStart w:id="5" w:name="_Toc151657156"/>
       <w:r>
         <w:rPr>
           <w:rFonts w:ascii="Times New Roman" w:hAnsi="Times New Roman" w:cs="Times New Roman"/>
@@ -298,7 +298,7 @@
         </w:rPr>
       </w:pPr>
       <w:bookmarkStart w:id="6" w:name="mission-of-the-institute"/>
-      <w:bookmarkStart w:id="7" w:name="_Toc151654903"/>
+      <w:bookmarkStart w:id="7" w:name="_Toc151657157"/>
       <w:bookmarkEnd w:id="4"/>
       <w:r>
         <w:rPr>
@@ -334,7 +334,7 @@
         </w:rPr>
       </w:pPr>
       <w:bookmarkStart w:id="8" w:name="vision-of-the-department"/>
-      <w:bookmarkStart w:id="9" w:name="_Toc151654904"/>
+      <w:bookmarkStart w:id="9" w:name="_Toc151657158"/>
       <w:bookmarkEnd w:id="6"/>
       <w:r>
         <w:rPr>
@@ -370,7 +370,7 @@
         </w:rPr>
       </w:pPr>
       <w:bookmarkStart w:id="10" w:name="mission-of-the-department"/>
-      <w:bookmarkStart w:id="11" w:name="_Toc151654905"/>
+      <w:bookmarkStart w:id="11" w:name="_Toc151657159"/>
       <w:bookmarkEnd w:id="8"/>
       <w:r>
         <w:rPr>
@@ -430,7 +430,7 @@
         </w:rPr>
       </w:pPr>
       <w:bookmarkStart w:id="12" w:name="program-educational-outcomes-peos"/>
-      <w:bookmarkStart w:id="13" w:name="_Toc151654906"/>
+      <w:bookmarkStart w:id="13" w:name="_Toc151657160"/>
       <w:bookmarkEnd w:id="10"/>
       <w:r>
         <w:rPr>
@@ -491,6 +491,7 @@
         <w:rPr>
           <w:rFonts w:ascii="Times New Roman" w:hAnsi="Times New Roman" w:cs="Times New Roman"/>
         </w:rPr>
+        <w:lastRenderedPageBreak/>
         <w:t xml:space="preserve">PEO 2: </w:t>
       </w:r>
       <w:r>
@@ -525,7 +526,6 @@
         <w:rPr>
           <w:rFonts w:ascii="Times New Roman" w:hAnsi="Times New Roman" w:cs="Times New Roman"/>
         </w:rPr>
-        <w:lastRenderedPageBreak/>
         <w:t xml:space="preserve">PEO 3: </w:t>
       </w:r>
       <w:r>
@@ -587,7 +587,7 @@
         </w:rPr>
       </w:pPr>
       <w:bookmarkStart w:id="14" w:name="program-outcomes-pos"/>
-      <w:bookmarkStart w:id="15" w:name="_Toc151654907"/>
+      <w:bookmarkStart w:id="15" w:name="_Toc151657161"/>
       <w:bookmarkEnd w:id="12"/>
       <w:r>
         <w:rPr>
@@ -782,7 +782,14 @@
         <w:rPr>
           <w:rFonts w:ascii="Times New Roman" w:hAnsi="Times New Roman" w:cs="Times New Roman"/>
         </w:rPr>
-        <w:t xml:space="preserve"> Create, select, and apply appropriate techniques, resources, and modern engineering and IT tools, including prediction and modeling, to complex engineering activities with an understanding of the limitations.</w:t>
+        <w:t xml:space="preserve"> Create, select, and apply appropriate techniques, resources, and modern engineering and IT tools, including prediction and </w:t>
+      </w:r>
+      <w:r>
+        <w:rPr>
+          <w:rFonts w:ascii="Times New Roman" w:hAnsi="Times New Roman" w:cs="Times New Roman"/>
+        </w:rPr>
+        <w:lastRenderedPageBreak/>
+        <w:t>modeling, to complex engineering activities with an understanding of the limitations.</w:t>
       </w:r>
     </w:p>
     <w:p>
@@ -802,7 +809,6 @@
         <w:rPr>
           <w:rFonts w:ascii="Times New Roman" w:hAnsi="Times New Roman" w:cs="Times New Roman"/>
         </w:rPr>
-        <w:lastRenderedPageBreak/>
         <w:t xml:space="preserve">PO6: </w:t>
       </w:r>
       <w:r>
@@ -1034,7 +1040,7 @@
         </w:rPr>
       </w:pPr>
       <w:bookmarkStart w:id="16" w:name="program-specific-outcomes-psos"/>
-      <w:bookmarkStart w:id="17" w:name="_Toc151654908"/>
+      <w:bookmarkStart w:id="17" w:name="_Toc151657162"/>
       <w:bookmarkEnd w:id="14"/>
       <w:r>
         <w:rPr>
@@ -1089,6 +1095,7 @@
         <w:rPr>
           <w:rFonts w:ascii="Times New Roman" w:hAnsi="Times New Roman" w:cs="Times New Roman"/>
         </w:rPr>
+        <w:lastRenderedPageBreak/>
         <w:t xml:space="preserve">PSO2: </w:t>
       </w:r>
       <w:r>
@@ -3040,6 +3047,7 @@
                 <w:b/>
                 <w:bCs/>
               </w:rPr>
+              <w:lastRenderedPageBreak/>
               <w:t>C407</w:t>
             </w:r>
           </w:p>
@@ -3382,7 +3390,7 @@
           <w:rFonts w:ascii="Times New Roman" w:hAnsi="Times New Roman" w:cs="Times New Roman"/>
         </w:rPr>
       </w:pPr>
-      <w:bookmarkStart w:id="21" w:name="_Toc151654909"/>
+      <w:bookmarkStart w:id="21" w:name="_Toc151657163"/>
       <w:r>
         <w:rPr>
           <w:rFonts w:ascii="Times New Roman" w:hAnsi="Times New Roman" w:cs="Times New Roman"/>
@@ -3410,15 +3418,49 @@
     </w:p>
     <w:p>
       <w:pPr>
-        <w:spacing w:line="360" w:lineRule="auto"/>
-        <w:jc w:val="both"/>
+        <w:sectPr>
+          <w:headerReference w:type="default" r:id="rId8"/>
+          <w:footerReference w:type="default" r:id="rId9"/>
+          <w:headerReference w:type="first" r:id="rId10"/>
+          <w:footerReference w:type="first" r:id="rId11"/>
+          <w:pgSz w:w="12240" w:h="15840"/>
+          <w:pgMar w:top="1440" w:right="1440" w:bottom="1440" w:left="2160" w:header="284" w:footer="284" w:gutter="0"/>
+          <w:pgNumType w:fmt="lowerRoman" w:start="2"/>
+          <w:cols w:space="720"/>
+          <w:titlePg/>
+          <w:docGrid w:linePitch="326"/>
+        </w:sectPr>
       </w:pPr>
       <w:r>
         <w:br w:type="page"/>
       </w:r>
     </w:p>
-    <w:bookmarkEnd w:id="20" w:displacedByCustomXml="next"/>
-    <w:bookmarkStart w:id="22" w:name="table-of-contents" w:displacedByCustomXml="next"/>
+    <w:p/>
+    <w:p>
+      <w:pPr>
+        <w:spacing w:line="360" w:lineRule="auto"/>
+        <w:jc w:val="center"/>
+        <w:rPr>
+          <w:rFonts w:ascii="Times New Roman" w:hAnsi="Times New Roman" w:cs="Times New Roman"/>
+          <w:b/>
+          <w:bCs/>
+          <w:sz w:val="32"/>
+          <w:szCs w:val="32"/>
+        </w:rPr>
+      </w:pPr>
+      <w:bookmarkStart w:id="22" w:name="table-of-contents"/>
+      <w:bookmarkEnd w:id="20"/>
+      <w:r>
+        <w:rPr>
+          <w:rFonts w:ascii="Times New Roman" w:hAnsi="Times New Roman" w:cs="Times New Roman"/>
+          <w:b/>
+          <w:bCs/>
+          <w:sz w:val="32"/>
+          <w:szCs w:val="32"/>
+        </w:rPr>
+        <w:t>Table of Contents</w:t>
+      </w:r>
+    </w:p>
     <w:sdt>
       <w:sdtPr>
         <w:rPr>
@@ -3427,7 +3469,7 @@
           <w:sz w:val="24"/>
           <w:szCs w:val="24"/>
         </w:rPr>
-        <w:id w:val="-942915447"/>
+        <w:id w:val="-1069573908"/>
         <w:docPartObj>
           <w:docPartGallery w:val="Table of Contents"/>
           <w:docPartUnique/>
@@ -3444,19 +3486,14 @@
         <w:p>
           <w:pPr>
             <w:pStyle w:val="TOCHeading"/>
-            <w:spacing w:line="360" w:lineRule="auto"/>
-            <w:jc w:val="both"/>
           </w:pPr>
           <w:r>
-            <w:t>Table of Contents</w:t>
+            <w:t>Contents</w:t>
           </w:r>
         </w:p>
         <w:p>
           <w:pPr>
             <w:pStyle w:val="TOC1"/>
-            <w:tabs>
-              <w:tab w:val="right" w:leader="dot" w:pos="8630"/>
-            </w:tabs>
             <w:rPr>
               <w:rFonts w:eastAsiaTheme="minorEastAsia"/>
               <w:noProof/>
@@ -3476,7 +3513,7 @@
           <w:r>
             <w:fldChar w:fldCharType="separate"/>
           </w:r>
-          <w:hyperlink w:anchor="_Toc151654900" w:history="1">
+          <w:hyperlink w:anchor="_Toc151657154" w:history="1">
             <w:r>
               <w:rPr>
                 <w:rStyle w:val="Hyperlink"/>
@@ -3504,7 +3541,7 @@
                 <w:noProof/>
                 <w:webHidden/>
               </w:rPr>
-              <w:instrText xml:space="preserve"> PAGEREF _Toc151654900 \h </w:instrText>
+              <w:instrText xml:space="preserve"> PAGEREF _Toc151657154 \h </w:instrText>
             </w:r>
             <w:r>
               <w:rPr>
@@ -3524,7 +3561,7 @@
                 <w:noProof/>
                 <w:webHidden/>
               </w:rPr>
-              <w:t>1</w:t>
+              <w:t>ii</w:t>
             </w:r>
             <w:r>
               <w:rPr>
@@ -3538,9 +3575,6 @@
         <w:p>
           <w:pPr>
             <w:pStyle w:val="TOC1"/>
-            <w:tabs>
-              <w:tab w:val="right" w:leader="dot" w:pos="8630"/>
-            </w:tabs>
             <w:rPr>
               <w:rFonts w:eastAsiaTheme="minorEastAsia"/>
               <w:noProof/>
@@ -3551,7 +3585,7 @@
               <w14:ligatures w14:val="standardContextual"/>
             </w:rPr>
           </w:pPr>
-          <w:hyperlink w:anchor="_Toc151654901" w:history="1">
+          <w:hyperlink w:anchor="_Toc151657155" w:history="1">
             <w:r>
               <w:rPr>
                 <w:rStyle w:val="Hyperlink"/>
@@ -3579,7 +3613,7 @@
                 <w:noProof/>
                 <w:webHidden/>
               </w:rPr>
-              <w:instrText xml:space="preserve"> PAGEREF _Toc151654901 \h </w:instrText>
+              <w:instrText xml:space="preserve"> PAGEREF _Toc151657155 \h </w:instrText>
             </w:r>
             <w:r>
               <w:rPr>
@@ -3599,7 +3633,7 @@
                 <w:noProof/>
                 <w:webHidden/>
               </w:rPr>
-              <w:t>2</w:t>
+              <w:t>iii</w:t>
             </w:r>
             <w:r>
               <w:rPr>
@@ -3626,7 +3660,7 @@
               <w14:ligatures w14:val="standardContextual"/>
             </w:rPr>
           </w:pPr>
-          <w:hyperlink w:anchor="_Toc151654902" w:history="1">
+          <w:hyperlink w:anchor="_Toc151657156" w:history="1">
             <w:r>
               <w:rPr>
                 <w:rStyle w:val="Hyperlink"/>
@@ -3654,7 +3688,7 @@
                 <w:noProof/>
                 <w:webHidden/>
               </w:rPr>
-              <w:instrText xml:space="preserve"> PAGEREF _Toc151654902 \h </w:instrText>
+              <w:instrText xml:space="preserve"> PAGEREF _Toc151657156 \h </w:instrText>
             </w:r>
             <w:r>
               <w:rPr>
@@ -3674,7 +3708,7 @@
                 <w:noProof/>
                 <w:webHidden/>
               </w:rPr>
-              <w:t>2</w:t>
+              <w:t>iii</w:t>
             </w:r>
             <w:r>
               <w:rPr>
@@ -3701,7 +3735,7 @@
               <w14:ligatures w14:val="standardContextual"/>
             </w:rPr>
           </w:pPr>
-          <w:hyperlink w:anchor="_Toc151654903" w:history="1">
+          <w:hyperlink w:anchor="_Toc151657157" w:history="1">
             <w:r>
               <w:rPr>
                 <w:rStyle w:val="Hyperlink"/>
@@ -3729,7 +3763,7 @@
                 <w:noProof/>
                 <w:webHidden/>
               </w:rPr>
-              <w:instrText xml:space="preserve"> PAGEREF _Toc151654903 \h </w:instrText>
+              <w:instrText xml:space="preserve"> PAGEREF _Toc151657157 \h </w:instrText>
             </w:r>
             <w:r>
               <w:rPr>
@@ -3749,7 +3783,7 @@
                 <w:noProof/>
                 <w:webHidden/>
               </w:rPr>
-              <w:t>2</w:t>
+              <w:t>iii</w:t>
             </w:r>
             <w:r>
               <w:rPr>
@@ -3776,7 +3810,7 @@
               <w14:ligatures w14:val="standardContextual"/>
             </w:rPr>
           </w:pPr>
-          <w:hyperlink w:anchor="_Toc151654904" w:history="1">
+          <w:hyperlink w:anchor="_Toc151657158" w:history="1">
             <w:r>
               <w:rPr>
                 <w:rStyle w:val="Hyperlink"/>
@@ -3804,7 +3838,7 @@
                 <w:noProof/>
                 <w:webHidden/>
               </w:rPr>
-              <w:instrText xml:space="preserve"> PAGEREF _Toc151654904 \h </w:instrText>
+              <w:instrText xml:space="preserve"> PAGEREF _Toc151657158 \h </w:instrText>
             </w:r>
             <w:r>
               <w:rPr>
@@ -3824,7 +3858,7 @@
                 <w:noProof/>
                 <w:webHidden/>
               </w:rPr>
-              <w:t>2</w:t>
+              <w:t>iii</w:t>
             </w:r>
             <w:r>
               <w:rPr>
@@ -3851,7 +3885,7 @@
               <w14:ligatures w14:val="standardContextual"/>
             </w:rPr>
           </w:pPr>
-          <w:hyperlink w:anchor="_Toc151654905" w:history="1">
+          <w:hyperlink w:anchor="_Toc151657159" w:history="1">
             <w:r>
               <w:rPr>
                 <w:rStyle w:val="Hyperlink"/>
@@ -3879,7 +3913,7 @@
                 <w:noProof/>
                 <w:webHidden/>
               </w:rPr>
-              <w:instrText xml:space="preserve"> PAGEREF _Toc151654905 \h </w:instrText>
+              <w:instrText xml:space="preserve"> PAGEREF _Toc151657159 \h </w:instrText>
             </w:r>
             <w:r>
               <w:rPr>
@@ -3899,7 +3933,7 @@
                 <w:noProof/>
                 <w:webHidden/>
               </w:rPr>
-              <w:t>2</w:t>
+              <w:t>iii</w:t>
             </w:r>
             <w:r>
               <w:rPr>
@@ -3926,7 +3960,7 @@
               <w14:ligatures w14:val="standardContextual"/>
             </w:rPr>
           </w:pPr>
-          <w:hyperlink w:anchor="_Toc151654906" w:history="1">
+          <w:hyperlink w:anchor="_Toc151657160" w:history="1">
             <w:r>
               <w:rPr>
                 <w:rStyle w:val="Hyperlink"/>
@@ -3954,7 +3988,7 @@
                 <w:noProof/>
                 <w:webHidden/>
               </w:rPr>
-              <w:instrText xml:space="preserve"> PAGEREF _Toc151654906 \h </w:instrText>
+              <w:instrText xml:space="preserve"> PAGEREF _Toc151657160 \h </w:instrText>
             </w:r>
             <w:r>
               <w:rPr>
@@ -3974,7 +4008,7 @@
                 <w:noProof/>
                 <w:webHidden/>
               </w:rPr>
-              <w:t>2</w:t>
+              <w:t>iii</w:t>
             </w:r>
             <w:r>
               <w:rPr>
@@ -4001,7 +4035,7 @@
               <w14:ligatures w14:val="standardContextual"/>
             </w:rPr>
           </w:pPr>
-          <w:hyperlink w:anchor="_Toc151654907" w:history="1">
+          <w:hyperlink w:anchor="_Toc151657161" w:history="1">
             <w:r>
               <w:rPr>
                 <w:rStyle w:val="Hyperlink"/>
@@ -4029,7 +4063,7 @@
                 <w:noProof/>
                 <w:webHidden/>
               </w:rPr>
-              <w:instrText xml:space="preserve"> PAGEREF _Toc151654907 \h </w:instrText>
+              <w:instrText xml:space="preserve"> PAGEREF _Toc151657161 \h </w:instrText>
             </w:r>
             <w:r>
               <w:rPr>
@@ -4049,7 +4083,7 @@
                 <w:noProof/>
                 <w:webHidden/>
               </w:rPr>
-              <w:t>3</w:t>
+              <w:t>iv</w:t>
             </w:r>
             <w:r>
               <w:rPr>
@@ -4076,7 +4110,7 @@
               <w14:ligatures w14:val="standardContextual"/>
             </w:rPr>
           </w:pPr>
-          <w:hyperlink w:anchor="_Toc151654908" w:history="1">
+          <w:hyperlink w:anchor="_Toc151657162" w:history="1">
             <w:r>
               <w:rPr>
                 <w:rStyle w:val="Hyperlink"/>
@@ -4104,7 +4138,7 @@
                 <w:noProof/>
                 <w:webHidden/>
               </w:rPr>
-              <w:instrText xml:space="preserve"> PAGEREF _Toc151654908 \h </w:instrText>
+              <w:instrText xml:space="preserve"> PAGEREF _Toc151657162 \h </w:instrText>
             </w:r>
             <w:r>
               <w:rPr>
@@ -4124,7 +4158,7 @@
                 <w:noProof/>
                 <w:webHidden/>
               </w:rPr>
-              <w:t>4</w:t>
+              <w:t>v</w:t>
             </w:r>
             <w:r>
               <w:rPr>
@@ -4138,9 +4172,6 @@
         <w:p>
           <w:pPr>
             <w:pStyle w:val="TOC1"/>
-            <w:tabs>
-              <w:tab w:val="right" w:leader="dot" w:pos="8630"/>
-            </w:tabs>
             <w:rPr>
               <w:rFonts w:eastAsiaTheme="minorEastAsia"/>
               <w:noProof/>
@@ -4151,7 +4182,7 @@
               <w14:ligatures w14:val="standardContextual"/>
             </w:rPr>
           </w:pPr>
-          <w:hyperlink w:anchor="_Toc151654909" w:history="1">
+          <w:hyperlink w:anchor="_Toc151657163" w:history="1">
             <w:r>
               <w:rPr>
                 <w:rStyle w:val="Hyperlink"/>
@@ -4179,7 +4210,7 @@
                 <w:noProof/>
                 <w:webHidden/>
               </w:rPr>
-              <w:instrText xml:space="preserve"> PAGEREF _Toc151654909 \h </w:instrText>
+              <w:instrText xml:space="preserve"> PAGEREF _Toc151657163 \h </w:instrText>
             </w:r>
             <w:r>
               <w:rPr>
@@ -4199,7 +4230,7 @@
                 <w:noProof/>
                 <w:webHidden/>
               </w:rPr>
-              <w:t>7</w:t>
+              <w:t>viii</w:t>
             </w:r>
             <w:r>
               <w:rPr>
@@ -4213,9 +4244,6 @@
         <w:p>
           <w:pPr>
             <w:pStyle w:val="TOC1"/>
-            <w:tabs>
-              <w:tab w:val="right" w:leader="dot" w:pos="8630"/>
-            </w:tabs>
             <w:rPr>
               <w:rFonts w:eastAsiaTheme="minorEastAsia"/>
               <w:noProof/>
@@ -4226,7 +4254,7 @@
               <w14:ligatures w14:val="standardContextual"/>
             </w:rPr>
           </w:pPr>
-          <w:hyperlink w:anchor="_Toc151654910" w:history="1">
+          <w:hyperlink w:anchor="_Toc151657164" w:history="1">
             <w:r>
               <w:rPr>
                 <w:rStyle w:val="Hyperlink"/>
@@ -4254,7 +4282,7 @@
                 <w:noProof/>
                 <w:webHidden/>
               </w:rPr>
-              <w:instrText xml:space="preserve"> PAGEREF _Toc151654910 \h </w:instrText>
+              <w:instrText xml:space="preserve"> PAGEREF _Toc151657164 \h </w:instrText>
             </w:r>
             <w:r>
               <w:rPr>
@@ -4274,7 +4302,7 @@
                 <w:noProof/>
                 <w:webHidden/>
               </w:rPr>
-              <w:t>10</w:t>
+              <w:t>11</w:t>
             </w:r>
             <w:r>
               <w:rPr>
@@ -4288,9 +4316,6 @@
         <w:p>
           <w:pPr>
             <w:pStyle w:val="TOC1"/>
-            <w:tabs>
-              <w:tab w:val="right" w:leader="dot" w:pos="8630"/>
-            </w:tabs>
             <w:rPr>
               <w:rFonts w:eastAsiaTheme="minorEastAsia"/>
               <w:noProof/>
@@ -4301,7 +4326,7 @@
               <w14:ligatures w14:val="standardContextual"/>
             </w:rPr>
           </w:pPr>
-          <w:hyperlink w:anchor="_Toc151654911" w:history="1">
+          <w:hyperlink w:anchor="_Toc151657165" w:history="1">
             <w:r>
               <w:rPr>
                 <w:rStyle w:val="Hyperlink"/>
@@ -4329,7 +4354,7 @@
                 <w:noProof/>
                 <w:webHidden/>
               </w:rPr>
-              <w:instrText xml:space="preserve"> PAGEREF _Toc151654911 \h </w:instrText>
+              <w:instrText xml:space="preserve"> PAGEREF _Toc151657165 \h </w:instrText>
             </w:r>
             <w:r>
               <w:rPr>
@@ -4349,7 +4374,7 @@
                 <w:noProof/>
                 <w:webHidden/>
               </w:rPr>
-              <w:t>11</w:t>
+              <w:t>12</w:t>
             </w:r>
             <w:r>
               <w:rPr>
@@ -4363,9 +4388,6 @@
         <w:p>
           <w:pPr>
             <w:pStyle w:val="TOC1"/>
-            <w:tabs>
-              <w:tab w:val="right" w:leader="dot" w:pos="8630"/>
-            </w:tabs>
             <w:rPr>
               <w:rFonts w:eastAsiaTheme="minorEastAsia"/>
               <w:noProof/>
@@ -4376,7 +4398,7 @@
               <w14:ligatures w14:val="standardContextual"/>
             </w:rPr>
           </w:pPr>
-          <w:hyperlink w:anchor="_Toc151654912" w:history="1">
+          <w:hyperlink w:anchor="_Toc151657166" w:history="1">
             <w:r>
               <w:rPr>
                 <w:rStyle w:val="Hyperlink"/>
@@ -4404,7 +4426,7 @@
                 <w:noProof/>
                 <w:webHidden/>
               </w:rPr>
-              <w:instrText xml:space="preserve"> PAGEREF _Toc151654912 \h </w:instrText>
+              <w:instrText xml:space="preserve"> PAGEREF _Toc151657166 \h </w:instrText>
             </w:r>
             <w:r>
               <w:rPr>
@@ -4424,7 +4446,7 @@
                 <w:noProof/>
                 <w:webHidden/>
               </w:rPr>
-              <w:t>12</w:t>
+              <w:t>13</w:t>
             </w:r>
             <w:r>
               <w:rPr>
@@ -4438,9 +4460,6 @@
         <w:p>
           <w:pPr>
             <w:pStyle w:val="TOC1"/>
-            <w:tabs>
-              <w:tab w:val="right" w:leader="dot" w:pos="8630"/>
-            </w:tabs>
             <w:rPr>
               <w:rFonts w:eastAsiaTheme="minorEastAsia"/>
               <w:noProof/>
@@ -4451,7 +4470,7 @@
               <w14:ligatures w14:val="standardContextual"/>
             </w:rPr>
           </w:pPr>
-          <w:hyperlink w:anchor="_Toc151654913" w:history="1">
+          <w:hyperlink w:anchor="_Toc151657167" w:history="1">
             <w:r>
               <w:rPr>
                 <w:rStyle w:val="Hyperlink"/>
@@ -4479,7 +4498,7 @@
                 <w:noProof/>
                 <w:webHidden/>
               </w:rPr>
-              <w:instrText xml:space="preserve"> PAGEREF _Toc151654913 \h </w:instrText>
+              <w:instrText xml:space="preserve"> PAGEREF _Toc151657167 \h </w:instrText>
             </w:r>
             <w:r>
               <w:rPr>
@@ -4499,7 +4518,7 @@
                 <w:noProof/>
                 <w:webHidden/>
               </w:rPr>
-              <w:t>13</w:t>
+              <w:t>14</w:t>
             </w:r>
             <w:r>
               <w:rPr>
@@ -4526,7 +4545,7 @@
               <w14:ligatures w14:val="standardContextual"/>
             </w:rPr>
           </w:pPr>
-          <w:hyperlink w:anchor="_Toc151654914" w:history="1">
+          <w:hyperlink w:anchor="_Toc151657168" w:history="1">
             <w:r>
               <w:rPr>
                 <w:rStyle w:val="Hyperlink"/>
@@ -4554,7 +4573,7 @@
                 <w:noProof/>
                 <w:webHidden/>
               </w:rPr>
-              <w:instrText xml:space="preserve"> PAGEREF _Toc151654914 \h </w:instrText>
+              <w:instrText xml:space="preserve"> PAGEREF _Toc151657168 \h </w:instrText>
             </w:r>
             <w:r>
               <w:rPr>
@@ -4574,7 +4593,7 @@
                 <w:noProof/>
                 <w:webHidden/>
               </w:rPr>
-              <w:t>13</w:t>
+              <w:t>14</w:t>
             </w:r>
             <w:r>
               <w:rPr>
@@ -4601,7 +4620,7 @@
               <w14:ligatures w14:val="standardContextual"/>
             </w:rPr>
           </w:pPr>
-          <w:hyperlink w:anchor="_Toc151654915" w:history="1">
+          <w:hyperlink w:anchor="_Toc151657169" w:history="1">
             <w:r>
               <w:rPr>
                 <w:rStyle w:val="Hyperlink"/>
@@ -4629,7 +4648,7 @@
                 <w:noProof/>
                 <w:webHidden/>
               </w:rPr>
-              <w:instrText xml:space="preserve"> PAGEREF _Toc151654915 \h </w:instrText>
+              <w:instrText xml:space="preserve"> PAGEREF _Toc151657169 \h </w:instrText>
             </w:r>
             <w:r>
               <w:rPr>
@@ -4649,7 +4668,7 @@
                 <w:noProof/>
                 <w:webHidden/>
               </w:rPr>
-              <w:t>13</w:t>
+              <w:t>14</w:t>
             </w:r>
             <w:r>
               <w:rPr>
@@ -4676,7 +4695,7 @@
               <w14:ligatures w14:val="standardContextual"/>
             </w:rPr>
           </w:pPr>
-          <w:hyperlink w:anchor="_Toc151654916" w:history="1">
+          <w:hyperlink w:anchor="_Toc151657170" w:history="1">
             <w:r>
               <w:rPr>
                 <w:rStyle w:val="Hyperlink"/>
@@ -4704,7 +4723,7 @@
                 <w:noProof/>
                 <w:webHidden/>
               </w:rPr>
-              <w:instrText xml:space="preserve"> PAGEREF _Toc151654916 \h </w:instrText>
+              <w:instrText xml:space="preserve"> PAGEREF _Toc151657170 \h </w:instrText>
             </w:r>
             <w:r>
               <w:rPr>
@@ -4724,7 +4743,7 @@
                 <w:noProof/>
                 <w:webHidden/>
               </w:rPr>
-              <w:t>13</w:t>
+              <w:t>14</w:t>
             </w:r>
             <w:r>
               <w:rPr>
@@ -4751,7 +4770,7 @@
               <w14:ligatures w14:val="standardContextual"/>
             </w:rPr>
           </w:pPr>
-          <w:hyperlink w:anchor="_Toc151654917" w:history="1">
+          <w:hyperlink w:anchor="_Toc151657171" w:history="1">
             <w:r>
               <w:rPr>
                 <w:rStyle w:val="Hyperlink"/>
@@ -4779,7 +4798,7 @@
                 <w:noProof/>
                 <w:webHidden/>
               </w:rPr>
-              <w:instrText xml:space="preserve"> PAGEREF _Toc151654917 \h </w:instrText>
+              <w:instrText xml:space="preserve"> PAGEREF _Toc151657171 \h </w:instrText>
             </w:r>
             <w:r>
               <w:rPr>
@@ -4799,7 +4818,7 @@
                 <w:noProof/>
                 <w:webHidden/>
               </w:rPr>
-              <w:t>13</w:t>
+              <w:t>14</w:t>
             </w:r>
             <w:r>
               <w:rPr>
@@ -4826,7 +4845,7 @@
               <w14:ligatures w14:val="standardContextual"/>
             </w:rPr>
           </w:pPr>
-          <w:hyperlink w:anchor="_Toc151654918" w:history="1">
+          <w:hyperlink w:anchor="_Toc151657172" w:history="1">
             <w:r>
               <w:rPr>
                 <w:rStyle w:val="Hyperlink"/>
@@ -4854,7 +4873,7 @@
                 <w:noProof/>
                 <w:webHidden/>
               </w:rPr>
-              <w:instrText xml:space="preserve"> PAGEREF _Toc151654918 \h </w:instrText>
+              <w:instrText xml:space="preserve"> PAGEREF _Toc151657172 \h </w:instrText>
             </w:r>
             <w:r>
               <w:rPr>
@@ -4874,7 +4893,7 @@
                 <w:noProof/>
                 <w:webHidden/>
               </w:rPr>
-              <w:t>13</w:t>
+              <w:t>14</w:t>
             </w:r>
             <w:r>
               <w:rPr>
@@ -4901,7 +4920,7 @@
               <w14:ligatures w14:val="standardContextual"/>
             </w:rPr>
           </w:pPr>
-          <w:hyperlink w:anchor="_Toc151654919" w:history="1">
+          <w:hyperlink w:anchor="_Toc151657173" w:history="1">
             <w:r>
               <w:rPr>
                 <w:rStyle w:val="Hyperlink"/>
@@ -4929,7 +4948,7 @@
                 <w:noProof/>
                 <w:webHidden/>
               </w:rPr>
-              <w:instrText xml:space="preserve"> PAGEREF _Toc151654919 \h </w:instrText>
+              <w:instrText xml:space="preserve"> PAGEREF _Toc151657173 \h </w:instrText>
             </w:r>
             <w:r>
               <w:rPr>
@@ -4949,7 +4968,7 @@
                 <w:noProof/>
                 <w:webHidden/>
               </w:rPr>
-              <w:t>14</w:t>
+              <w:t>15</w:t>
             </w:r>
             <w:r>
               <w:rPr>
@@ -4976,7 +4995,7 @@
               <w14:ligatures w14:val="standardContextual"/>
             </w:rPr>
           </w:pPr>
-          <w:hyperlink w:anchor="_Toc151654920" w:history="1">
+          <w:hyperlink w:anchor="_Toc151657174" w:history="1">
             <w:r>
               <w:rPr>
                 <w:rStyle w:val="Hyperlink"/>
@@ -5004,7 +5023,7 @@
                 <w:noProof/>
                 <w:webHidden/>
               </w:rPr>
-              <w:instrText xml:space="preserve"> PAGEREF _Toc151654920 \h </w:instrText>
+              <w:instrText xml:space="preserve"> PAGEREF _Toc151657174 \h </w:instrText>
             </w:r>
             <w:r>
               <w:rPr>
@@ -5024,7 +5043,7 @@
                 <w:noProof/>
                 <w:webHidden/>
               </w:rPr>
-              <w:t>14</w:t>
+              <w:t>15</w:t>
             </w:r>
             <w:r>
               <w:rPr>
@@ -5051,7 +5070,7 @@
               <w14:ligatures w14:val="standardContextual"/>
             </w:rPr>
           </w:pPr>
-          <w:hyperlink w:anchor="_Toc151654921" w:history="1">
+          <w:hyperlink w:anchor="_Toc151657175" w:history="1">
             <w:r>
               <w:rPr>
                 <w:rStyle w:val="Hyperlink"/>
@@ -5079,7 +5098,7 @@
                 <w:noProof/>
                 <w:webHidden/>
               </w:rPr>
-              <w:instrText xml:space="preserve"> PAGEREF _Toc151654921 \h </w:instrText>
+              <w:instrText xml:space="preserve"> PAGEREF _Toc151657175 \h </w:instrText>
             </w:r>
             <w:r>
               <w:rPr>
@@ -5099,7 +5118,7 @@
                 <w:noProof/>
                 <w:webHidden/>
               </w:rPr>
-              <w:t>14</w:t>
+              <w:t>15</w:t>
             </w:r>
             <w:r>
               <w:rPr>
@@ -5126,7 +5145,7 @@
               <w14:ligatures w14:val="standardContextual"/>
             </w:rPr>
           </w:pPr>
-          <w:hyperlink w:anchor="_Toc151654922" w:history="1">
+          <w:hyperlink w:anchor="_Toc151657176" w:history="1">
             <w:r>
               <w:rPr>
                 <w:rStyle w:val="Hyperlink"/>
@@ -5154,7 +5173,7 @@
                 <w:noProof/>
                 <w:webHidden/>
               </w:rPr>
-              <w:instrText xml:space="preserve"> PAGEREF _Toc151654922 \h </w:instrText>
+              <w:instrText xml:space="preserve"> PAGEREF _Toc151657176 \h </w:instrText>
             </w:r>
             <w:r>
               <w:rPr>
@@ -5174,7 +5193,7 @@
                 <w:noProof/>
                 <w:webHidden/>
               </w:rPr>
-              <w:t>14</w:t>
+              <w:t>15</w:t>
             </w:r>
             <w:r>
               <w:rPr>
@@ -5201,7 +5220,7 @@
               <w14:ligatures w14:val="standardContextual"/>
             </w:rPr>
           </w:pPr>
-          <w:hyperlink w:anchor="_Toc151654923" w:history="1">
+          <w:hyperlink w:anchor="_Toc151657177" w:history="1">
             <w:r>
               <w:rPr>
                 <w:rStyle w:val="Hyperlink"/>
@@ -5229,7 +5248,7 @@
                 <w:noProof/>
                 <w:webHidden/>
               </w:rPr>
-              <w:instrText xml:space="preserve"> PAGEREF _Toc151654923 \h </w:instrText>
+              <w:instrText xml:space="preserve"> PAGEREF _Toc151657177 \h </w:instrText>
             </w:r>
             <w:r>
               <w:rPr>
@@ -5249,7 +5268,7 @@
                 <w:noProof/>
                 <w:webHidden/>
               </w:rPr>
-              <w:t>15</w:t>
+              <w:t>16</w:t>
             </w:r>
             <w:r>
               <w:rPr>
@@ -5263,9 +5282,6 @@
         <w:p>
           <w:pPr>
             <w:pStyle w:val="TOC1"/>
-            <w:tabs>
-              <w:tab w:val="right" w:leader="dot" w:pos="8630"/>
-            </w:tabs>
             <w:rPr>
               <w:rFonts w:eastAsiaTheme="minorEastAsia"/>
               <w:noProof/>
@@ -5276,7 +5292,7 @@
               <w14:ligatures w14:val="standardContextual"/>
             </w:rPr>
           </w:pPr>
-          <w:hyperlink w:anchor="_Toc151654924" w:history="1">
+          <w:hyperlink w:anchor="_Toc151657178" w:history="1">
             <w:r>
               <w:rPr>
                 <w:rStyle w:val="Hyperlink"/>
@@ -5304,7 +5320,7 @@
                 <w:noProof/>
                 <w:webHidden/>
               </w:rPr>
-              <w:instrText xml:space="preserve"> PAGEREF _Toc151654924 \h </w:instrText>
+              <w:instrText xml:space="preserve"> PAGEREF _Toc151657178 \h </w:instrText>
             </w:r>
             <w:r>
               <w:rPr>
@@ -5324,7 +5340,7 @@
                 <w:noProof/>
                 <w:webHidden/>
               </w:rPr>
-              <w:t>16</w:t>
+              <w:t>17</w:t>
             </w:r>
             <w:r>
               <w:rPr>
@@ -5338,9 +5354,6 @@
         <w:p>
           <w:pPr>
             <w:pStyle w:val="TOC1"/>
-            <w:tabs>
-              <w:tab w:val="right" w:leader="dot" w:pos="8630"/>
-            </w:tabs>
             <w:rPr>
               <w:rFonts w:eastAsiaTheme="minorEastAsia"/>
               <w:noProof/>
@@ -5351,7 +5364,7 @@
               <w14:ligatures w14:val="standardContextual"/>
             </w:rPr>
           </w:pPr>
-          <w:hyperlink w:anchor="_Toc151654925" w:history="1">
+          <w:hyperlink w:anchor="_Toc151657179" w:history="1">
             <w:r>
               <w:rPr>
                 <w:rStyle w:val="Hyperlink"/>
@@ -5379,7 +5392,7 @@
                 <w:noProof/>
                 <w:webHidden/>
               </w:rPr>
-              <w:instrText xml:space="preserve"> PAGEREF _Toc151654925 \h </w:instrText>
+              <w:instrText xml:space="preserve"> PAGEREF _Toc151657179 \h </w:instrText>
             </w:r>
             <w:r>
               <w:rPr>
@@ -5399,7 +5412,7 @@
                 <w:noProof/>
                 <w:webHidden/>
               </w:rPr>
-              <w:t>17</w:t>
+              <w:t>18</w:t>
             </w:r>
             <w:r>
               <w:rPr>
@@ -5426,7 +5439,7 @@
               <w14:ligatures w14:val="standardContextual"/>
             </w:rPr>
           </w:pPr>
-          <w:hyperlink w:anchor="_Toc151654926" w:history="1">
+          <w:hyperlink w:anchor="_Toc151657180" w:history="1">
             <w:r>
               <w:rPr>
                 <w:rStyle w:val="Hyperlink"/>
@@ -5454,7 +5467,7 @@
                 <w:noProof/>
                 <w:webHidden/>
               </w:rPr>
-              <w:instrText xml:space="preserve"> PAGEREF _Toc151654926 \h </w:instrText>
+              <w:instrText xml:space="preserve"> PAGEREF _Toc151657180 \h </w:instrText>
             </w:r>
             <w:r>
               <w:rPr>
@@ -5474,7 +5487,7 @@
                 <w:noProof/>
                 <w:webHidden/>
               </w:rPr>
-              <w:t>17</w:t>
+              <w:t>18</w:t>
             </w:r>
             <w:r>
               <w:rPr>
@@ -5501,7 +5514,7 @@
               <w14:ligatures w14:val="standardContextual"/>
             </w:rPr>
           </w:pPr>
-          <w:hyperlink w:anchor="_Toc151654927" w:history="1">
+          <w:hyperlink w:anchor="_Toc151657181" w:history="1">
             <w:r>
               <w:rPr>
                 <w:rStyle w:val="Hyperlink"/>
@@ -5529,7 +5542,7 @@
                 <w:noProof/>
                 <w:webHidden/>
               </w:rPr>
-              <w:instrText xml:space="preserve"> PAGEREF _Toc151654927 \h </w:instrText>
+              <w:instrText xml:space="preserve"> PAGEREF _Toc151657181 \h </w:instrText>
             </w:r>
             <w:r>
               <w:rPr>
@@ -5549,7 +5562,7 @@
                 <w:noProof/>
                 <w:webHidden/>
               </w:rPr>
-              <w:t>17</w:t>
+              <w:t>18</w:t>
             </w:r>
             <w:r>
               <w:rPr>
@@ -5576,7 +5589,7 @@
               <w14:ligatures w14:val="standardContextual"/>
             </w:rPr>
           </w:pPr>
-          <w:hyperlink w:anchor="_Toc151654928" w:history="1">
+          <w:hyperlink w:anchor="_Toc151657182" w:history="1">
             <w:r>
               <w:rPr>
                 <w:rStyle w:val="Hyperlink"/>
@@ -5604,7 +5617,7 @@
                 <w:noProof/>
                 <w:webHidden/>
               </w:rPr>
-              <w:instrText xml:space="preserve"> PAGEREF _Toc151654928 \h </w:instrText>
+              <w:instrText xml:space="preserve"> PAGEREF _Toc151657182 \h </w:instrText>
             </w:r>
             <w:r>
               <w:rPr>
@@ -5624,7 +5637,7 @@
                 <w:noProof/>
                 <w:webHidden/>
               </w:rPr>
-              <w:t>17</w:t>
+              <w:t>18</w:t>
             </w:r>
             <w:r>
               <w:rPr>
@@ -5638,9 +5651,6 @@
         <w:p>
           <w:pPr>
             <w:pStyle w:val="TOC1"/>
-            <w:tabs>
-              <w:tab w:val="right" w:leader="dot" w:pos="8630"/>
-            </w:tabs>
             <w:rPr>
               <w:rFonts w:eastAsiaTheme="minorEastAsia"/>
               <w:noProof/>
@@ -5651,7 +5661,7 @@
               <w14:ligatures w14:val="standardContextual"/>
             </w:rPr>
           </w:pPr>
-          <w:hyperlink w:anchor="_Toc151654929" w:history="1">
+          <w:hyperlink w:anchor="_Toc151657183" w:history="1">
             <w:r>
               <w:rPr>
                 <w:rStyle w:val="Hyperlink"/>
@@ -5679,7 +5689,7 @@
                 <w:noProof/>
                 <w:webHidden/>
               </w:rPr>
-              <w:instrText xml:space="preserve"> PAGEREF _Toc151654929 \h </w:instrText>
+              <w:instrText xml:space="preserve"> PAGEREF _Toc151657183 \h </w:instrText>
             </w:r>
             <w:r>
               <w:rPr>
@@ -5699,7 +5709,7 @@
                 <w:noProof/>
                 <w:webHidden/>
               </w:rPr>
-              <w:t>18</w:t>
+              <w:t>19</w:t>
             </w:r>
             <w:r>
               <w:rPr>
@@ -5711,10 +5721,6 @@
           </w:hyperlink>
         </w:p>
         <w:p>
-          <w:pPr>
-            <w:spacing w:line="360" w:lineRule="auto"/>
-            <w:jc w:val="both"/>
-          </w:pPr>
           <w:r>
             <w:rPr>
               <w:b/>
@@ -5728,10 +5734,22 @@
     </w:sdt>
     <w:p>
       <w:pPr>
-        <w:spacing w:line="360" w:lineRule="auto"/>
-        <w:jc w:val="both"/>
-      </w:pPr>
-      <w:r>
+        <w:rPr>
+          <w:rFonts w:ascii="Times New Roman" w:hAnsi="Times New Roman" w:cs="Times New Roman"/>
+          <w:b/>
+          <w:bCs/>
+          <w:sz w:val="32"/>
+          <w:szCs w:val="32"/>
+        </w:rPr>
+      </w:pPr>
+      <w:r>
+        <w:rPr>
+          <w:rFonts w:ascii="Times New Roman" w:hAnsi="Times New Roman" w:cs="Times New Roman"/>
+          <w:b/>
+          <w:bCs/>
+          <w:sz w:val="32"/>
+          <w:szCs w:val="32"/>
+        </w:rPr>
         <w:br w:type="page"/>
       </w:r>
     </w:p>
@@ -5745,7 +5763,7 @@
         </w:rPr>
       </w:pPr>
       <w:bookmarkStart w:id="23" w:name="list-of-figures"/>
-      <w:bookmarkStart w:id="24" w:name="_Toc151654910"/>
+      <w:bookmarkStart w:id="24" w:name="_Toc151657164"/>
       <w:bookmarkEnd w:id="22"/>
       <w:r>
         <w:rPr>
@@ -5797,41 +5815,7 @@
             <w:noProof/>
             <w:webHidden/>
           </w:rPr>
-          <w:fldChar w:fldCharType="begin"/>
-        </w:r>
-        <w:r>
-          <w:rPr>
-            <w:noProof/>
-            <w:webHidden/>
-          </w:rPr>
-          <w:instrText xml:space="preserve"> PAGEREF _Toc151653537 \h </w:instrText>
-        </w:r>
-        <w:r>
-          <w:rPr>
-            <w:noProof/>
-            <w:webHidden/>
-          </w:rPr>
-        </w:r>
-        <w:r>
-          <w:rPr>
-            <w:noProof/>
-            <w:webHidden/>
-          </w:rPr>
-          <w:fldChar w:fldCharType="separate"/>
-        </w:r>
-        <w:r>
-          <w:rPr>
-            <w:noProof/>
-            <w:webHidden/>
-          </w:rPr>
-          <w:t>4</w:t>
-        </w:r>
-        <w:r>
-          <w:rPr>
-            <w:noProof/>
-            <w:webHidden/>
-          </w:rPr>
-          <w:fldChar w:fldCharType="end"/>
+          <w:t>vi</w:t>
         </w:r>
       </w:hyperlink>
     </w:p>
@@ -5867,41 +5851,7 @@
             <w:noProof/>
             <w:webHidden/>
           </w:rPr>
-          <w:fldChar w:fldCharType="begin"/>
-        </w:r>
-        <w:r>
-          <w:rPr>
-            <w:noProof/>
-            <w:webHidden/>
-          </w:rPr>
-          <w:instrText xml:space="preserve"> PAGEREF _Toc151653538 \h </w:instrText>
-        </w:r>
-        <w:r>
-          <w:rPr>
-            <w:noProof/>
-            <w:webHidden/>
-          </w:rPr>
-        </w:r>
-        <w:r>
-          <w:rPr>
-            <w:noProof/>
-            <w:webHidden/>
-          </w:rPr>
-          <w:fldChar w:fldCharType="separate"/>
-        </w:r>
-        <w:r>
-          <w:rPr>
-            <w:noProof/>
-            <w:webHidden/>
-          </w:rPr>
-          <w:t>4</w:t>
-        </w:r>
-        <w:r>
-          <w:rPr>
-            <w:noProof/>
-            <w:webHidden/>
-          </w:rPr>
-          <w:fldChar w:fldCharType="end"/>
+          <w:t>vi</w:t>
         </w:r>
       </w:hyperlink>
     </w:p>
@@ -5919,6 +5869,24 @@
         <w:spacing w:line="360" w:lineRule="auto"/>
         <w:jc w:val="both"/>
       </w:pPr>
+    </w:p>
+    <w:p>
+      <w:pPr>
+        <w:spacing w:line="360" w:lineRule="auto"/>
+        <w:jc w:val="both"/>
+      </w:pPr>
+    </w:p>
+    <w:p>
+      <w:pPr>
+        <w:spacing w:line="360" w:lineRule="auto"/>
+        <w:jc w:val="both"/>
+      </w:pPr>
+    </w:p>
+    <w:p>
+      <w:pPr>
+        <w:spacing w:line="360" w:lineRule="auto"/>
+        <w:jc w:val="both"/>
+      </w:pPr>
       <w:r>
         <w:br w:type="page"/>
       </w:r>
@@ -5933,7 +5901,7 @@
         </w:rPr>
       </w:pPr>
       <w:bookmarkStart w:id="25" w:name="copy-of-certificate"/>
-      <w:bookmarkStart w:id="26" w:name="_Toc151654911"/>
+      <w:bookmarkStart w:id="26" w:name="_Toc151657165"/>
       <w:bookmarkEnd w:id="23"/>
       <w:r>
         <w:rPr>
@@ -5988,7 +5956,7 @@
         </w:rPr>
       </w:pPr>
       <w:bookmarkStart w:id="27" w:name="introduction"/>
-      <w:bookmarkStart w:id="28" w:name="_Toc151654912"/>
+      <w:bookmarkStart w:id="28" w:name="_Toc151657166"/>
       <w:bookmarkEnd w:id="25"/>
       <w:r>
         <w:rPr>
@@ -6065,21 +6033,6 @@
     </w:p>
     <w:p>
       <w:pPr>
-        <w:spacing w:line="360" w:lineRule="auto"/>
-        <w:jc w:val="both"/>
-        <w:rPr>
-          <w:rFonts w:ascii="Times New Roman" w:hAnsi="Times New Roman" w:cs="Times New Roman"/>
-        </w:rPr>
-      </w:pPr>
-      <w:r>
-        <w:rPr>
-          <w:rFonts w:ascii="Times New Roman" w:hAnsi="Times New Roman" w:cs="Times New Roman"/>
-        </w:rPr>
-        <w:br w:type="page"/>
-      </w:r>
-    </w:p>
-    <w:p>
-      <w:pPr>
         <w:pStyle w:val="Heading1"/>
         <w:spacing w:line="360" w:lineRule="auto"/>
         <w:jc w:val="center"/>
@@ -6088,7 +6041,7 @@
         </w:rPr>
       </w:pPr>
       <w:bookmarkStart w:id="29" w:name="problem-statement-and-solution-approach"/>
-      <w:bookmarkStart w:id="30" w:name="_Toc151654913"/>
+      <w:bookmarkStart w:id="30" w:name="_Toc151657167"/>
       <w:bookmarkEnd w:id="27"/>
       <w:r>
         <w:rPr>
@@ -6109,7 +6062,7 @@
         </w:rPr>
       </w:pPr>
       <w:bookmarkStart w:id="31" w:name="problem-statement"/>
-      <w:bookmarkStart w:id="32" w:name="_Toc151654914"/>
+      <w:bookmarkStart w:id="32" w:name="_Toc151657168"/>
       <w:r>
         <w:rPr>
           <w:rFonts w:ascii="Times New Roman" w:hAnsi="Times New Roman" w:cs="Times New Roman"/>
@@ -6144,7 +6097,7 @@
         </w:rPr>
       </w:pPr>
       <w:bookmarkStart w:id="33" w:name="user-interface-design-and-engagement"/>
-      <w:bookmarkStart w:id="34" w:name="_Toc151654915"/>
+      <w:bookmarkStart w:id="34" w:name="_Toc151657169"/>
       <w:r>
         <w:rPr>
           <w:rFonts w:ascii="Times New Roman" w:hAnsi="Times New Roman" w:cs="Times New Roman"/>
@@ -6179,7 +6132,7 @@
         </w:rPr>
       </w:pPr>
       <w:bookmarkStart w:id="35" w:name="data-analysis-and-visualization"/>
-      <w:bookmarkStart w:id="36" w:name="_Toc151654916"/>
+      <w:bookmarkStart w:id="36" w:name="_Toc151657170"/>
       <w:bookmarkEnd w:id="33"/>
       <w:r>
         <w:rPr>
@@ -6215,7 +6168,7 @@
         </w:rPr>
       </w:pPr>
       <w:bookmarkStart w:id="37" w:name="website-enhancement"/>
-      <w:bookmarkStart w:id="38" w:name="_Toc151654917"/>
+      <w:bookmarkStart w:id="38" w:name="_Toc151657171"/>
       <w:bookmarkEnd w:id="35"/>
       <w:r>
         <w:rPr>
@@ -6251,7 +6204,7 @@
         </w:rPr>
       </w:pPr>
       <w:bookmarkStart w:id="39" w:name="collaboration-and-team-dynamics"/>
-      <w:bookmarkStart w:id="40" w:name="_Toc151654918"/>
+      <w:bookmarkStart w:id="40" w:name="_Toc151657172"/>
       <w:bookmarkEnd w:id="37"/>
       <w:r>
         <w:rPr>
@@ -6287,7 +6240,7 @@
         </w:rPr>
       </w:pPr>
       <w:bookmarkStart w:id="41" w:name="solution-approach"/>
-      <w:bookmarkStart w:id="42" w:name="_Toc151654919"/>
+      <w:bookmarkStart w:id="42" w:name="_Toc151657173"/>
       <w:bookmarkEnd w:id="31"/>
       <w:bookmarkEnd w:id="39"/>
       <w:r>
@@ -6309,7 +6262,7 @@
         </w:rPr>
       </w:pPr>
       <w:bookmarkStart w:id="43" w:name="user-interface-design-and-engagement-1"/>
-      <w:bookmarkStart w:id="44" w:name="_Toc151654920"/>
+      <w:bookmarkStart w:id="44" w:name="_Toc151657174"/>
       <w:r>
         <w:rPr>
           <w:rFonts w:ascii="Times New Roman" w:hAnsi="Times New Roman" w:cs="Times New Roman"/>
@@ -6425,7 +6378,7 @@
         </w:rPr>
       </w:pPr>
       <w:bookmarkStart w:id="45" w:name="data-analysis-and-visualization-1"/>
-      <w:bookmarkStart w:id="46" w:name="_Toc151654921"/>
+      <w:bookmarkStart w:id="46" w:name="_Toc151657175"/>
       <w:bookmarkEnd w:id="43"/>
       <w:r>
         <w:rPr>
@@ -6542,7 +6495,7 @@
         </w:rPr>
       </w:pPr>
       <w:bookmarkStart w:id="47" w:name="website-enhancement-1"/>
-      <w:bookmarkStart w:id="48" w:name="_Toc151654922"/>
+      <w:bookmarkStart w:id="48" w:name="_Toc151657176"/>
       <w:bookmarkEnd w:id="45"/>
       <w:r>
         <w:rPr>
@@ -6660,7 +6613,7 @@
         </w:rPr>
       </w:pPr>
       <w:bookmarkStart w:id="49" w:name="collaboration-and-team-dynamics-1"/>
-      <w:bookmarkStart w:id="50" w:name="_Toc151654923"/>
+      <w:bookmarkStart w:id="50" w:name="_Toc151657177"/>
       <w:bookmarkEnd w:id="47"/>
       <w:r>
         <w:rPr>
@@ -6798,7 +6751,7 @@
           <w:rFonts w:ascii="Times New Roman" w:hAnsi="Times New Roman" w:cs="Times New Roman"/>
         </w:rPr>
       </w:pPr>
-      <w:bookmarkStart w:id="52" w:name="_Toc151654924"/>
+      <w:bookmarkStart w:id="52" w:name="_Toc151657178"/>
       <w:r>
         <w:rPr>
           <w:rFonts w:ascii="Times New Roman" w:hAnsi="Times New Roman" w:cs="Times New Roman"/>
@@ -6943,7 +6896,7 @@
         </w:rPr>
       </w:pPr>
       <w:bookmarkStart w:id="53" w:name="real-world-application"/>
-      <w:bookmarkStart w:id="54" w:name="_Toc151654925"/>
+      <w:bookmarkStart w:id="54" w:name="_Toc151657179"/>
       <w:bookmarkEnd w:id="51"/>
       <w:r>
         <w:rPr>
@@ -6980,7 +6933,7 @@
         </w:rPr>
       </w:pPr>
       <w:bookmarkStart w:id="55" w:name="mean-stack-web-development"/>
-      <w:bookmarkStart w:id="56" w:name="_Toc151654926"/>
+      <w:bookmarkStart w:id="56" w:name="_Toc151657180"/>
       <w:r>
         <w:rPr>
           <w:rFonts w:ascii="Times New Roman" w:hAnsi="Times New Roman" w:cs="Times New Roman"/>
@@ -7015,7 +6968,7 @@
         </w:rPr>
       </w:pPr>
       <w:bookmarkStart w:id="57" w:name="streamlit-data-analysis"/>
-      <w:bookmarkStart w:id="58" w:name="_Toc151654927"/>
+      <w:bookmarkStart w:id="58" w:name="_Toc151657181"/>
       <w:bookmarkEnd w:id="55"/>
       <w:r>
         <w:rPr>
@@ -7051,7 +7004,7 @@
         </w:rPr>
       </w:pPr>
       <w:bookmarkStart w:id="59" w:name="X6b6f74e8dd1a7fb628663056f321f52f8ede096"/>
-      <w:bookmarkStart w:id="60" w:name="_Toc151654928"/>
+      <w:bookmarkStart w:id="60" w:name="_Toc151657182"/>
       <w:bookmarkEnd w:id="57"/>
       <w:r>
         <w:rPr>
@@ -7134,7 +7087,7 @@
         </w:rPr>
       </w:pPr>
       <w:bookmarkStart w:id="62" w:name="evaluation-form"/>
-      <w:bookmarkStart w:id="63" w:name="_Toc151654929"/>
+      <w:bookmarkStart w:id="63" w:name="_Toc151657183"/>
       <w:bookmarkEnd w:id="53"/>
       <w:bookmarkEnd w:id="61"/>
       <w:r>
@@ -7174,10 +7127,11 @@
       </w:pPr>
     </w:p>
     <w:sectPr>
-      <w:headerReference w:type="default" r:id="rId8"/>
-      <w:footerReference w:type="default" r:id="rId9"/>
+      <w:headerReference w:type="default" r:id="rId12"/>
+      <w:footerReference w:type="default" r:id="rId13"/>
       <w:pgSz w:w="12240" w:h="15840"/>
       <w:pgMar w:top="1440" w:right="1440" w:bottom="1440" w:left="2160" w:header="284" w:footer="284" w:gutter="0"/>
+      <w:pgNumType w:start="9"/>
       <w:cols w:space="720"/>
       <w:docGrid w:linePitch="326"/>
     </w:sectPr>
@@ -7212,138 +7166,620 @@
 
 <file path=word/footer1.xml><?xml version="1.0" encoding="utf-8"?>
 <w:ftr xmlns:wpc="http://schemas.microsoft.com/office/word/2010/wordprocessingCanvas" xmlns:cx="http://schemas.microsoft.com/office/drawing/2014/chartex" xmlns:cx1="http://schemas.microsoft.com/office/drawing/2015/9/8/chartex" xmlns:cx2="http://schemas.microsoft.com/office/drawing/2015/10/21/chartex" xmlns:cx3="http://schemas.microsoft.com/office/drawing/2016/5/9/chartex" xmlns:cx4="http://schemas.microsoft.com/office/drawing/2016/5/10/chartex" xmlns:cx5="http://schemas.microsoft.com/office/drawing/2016/5/11/chartex" xmlns:cx6="http://schemas.microsoft.com/office/drawing/2016/5/12/chartex" xmlns:cx7="http://schemas.microsoft.com/office/drawing/2016/5/13/chartex" xmlns:cx8="http://schemas.microsoft.com/office/drawing/2016/5/14/chartex" xmlns:mc="http://schemas.openxmlformats.org/markup-compatibility/2006" xmlns:aink="http://schemas.microsoft.com/office/drawing/2016/ink" xmlns:am3d="http://schemas.microsoft.com/office/drawing/2017/model3d" xmlns:o="urn:schemas-microsoft-com:office:office" xmlns:oel="http://schemas.microsoft.com/office/2019/extlst" xmlns:r="http://schemas.openxmlformats.org/officeDocument/2006/relationships" xmlns:m="http://schemas.openxmlformats.org/officeDocument/2006/math" xmlns:v="urn:schemas-microsoft-com:vml" xmlns:wp14="http://schemas.microsoft.com/office/word/2010/wordprocessingDrawing" xmlns:wp="http://schemas.openxmlformats.org/drawingml/2006/wordprocessingDrawing" xmlns:w10="urn:schemas-microsoft-com:office:word" xmlns:w="http://schemas.openxmlformats.org/wordprocessingml/2006/main" xmlns:w14="http://schemas.microsoft.com/office/word/2010/wordml" xmlns:w15="http://schemas.microsoft.com/office/word/2012/wordml" xmlns:w16cex="http://schemas.microsoft.com/office/word/2018/wordml/cex" xmlns:w16cid="http://schemas.microsoft.com/office/word/2016/wordml/cid" xmlns:w16="http://schemas.microsoft.com/office/word/2018/wordml" xmlns:w16sdtdh="http://schemas.microsoft.com/office/word/2020/wordml/sdtdatahash" xmlns:w16se="http://schemas.microsoft.com/office/word/2015/wordml/symex" xmlns:wpg="http://schemas.microsoft.com/office/word/2010/wordprocessingGroup" xmlns:wpi="http://schemas.microsoft.com/office/word/2010/wordprocessingInk" xmlns:wne="http://schemas.microsoft.com/office/word/2006/wordml" xmlns:wps="http://schemas.microsoft.com/office/word/2010/wordprocessingShape" mc:Ignorable="w14 w15 w16se w16cid w16 w16cex w16sdtdh wp14">
-  <w:p>
-    <w:pPr>
-      <w:suppressAutoHyphens/>
-      <w:spacing w:before="6" w:line="1" w:lineRule="atLeast"/>
-      <w:textDirection w:val="btLr"/>
-      <w:textAlignment w:val="top"/>
-      <w:outlineLvl w:val="0"/>
+  <w:sdt>
+    <w:sdtPr>
       <w:rPr>
-        <w:position w:val="-1"/>
-        <w:sz w:val="20"/>
+        <w:b/>
+        <w:bCs/>
       </w:rPr>
-    </w:pPr>
-    <w:r>
+      <w:id w:val="1437798359"/>
+      <w:docPartObj>
+        <w:docPartGallery w:val="Page Numbers (Bottom of Page)"/>
+        <w:docPartUnique/>
+      </w:docPartObj>
+    </w:sdtPr>
+    <w:sdtEndPr>
       <w:rPr>
+        <w:b w:val="0"/>
+        <w:bCs w:val="0"/>
         <w:noProof/>
       </w:rPr>
-      <w:pict w14:anchorId="211161DE">
-        <v:line id="Straight Connector 1" o:spid="_x0000_s1026" style="position:absolute;flip:y;z-index:251662336;visibility:visible;mso-wrap-style:square;mso-width-percent:0;mso-height-percent:0;mso-wrap-distance-left:9pt;mso-wrap-distance-top:0;mso-wrap-distance-right:9pt;mso-wrap-distance-bottom:0;mso-position-horizontal:absolute;mso-position-horizontal-relative:margin;mso-position-vertical:absolute;mso-position-vertical-relative:text;mso-width-percent:0;mso-height-percent:0;mso-width-relative:margin;mso-height-relative:margin" from="-1.2pt,-1.05pt" to="451.2pt,.15pt" o:gfxdata="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" strokecolor="#4579b8 [3044]">
-          <w10:wrap anchorx="margin"/>
-        </v:line>
-      </w:pict>
-    </w:r>
-    <w:r>
-      <w:rPr>
-        <w:spacing w:val="-6"/>
-        <w:position w:val="-1"/>
-        <w:sz w:val="20"/>
-      </w:rPr>
-      <w:t xml:space="preserve"> </w:t>
-    </w:r>
-    <w:r>
-      <w:rPr>
-        <w:position w:val="-1"/>
-        <w:sz w:val="20"/>
-      </w:rPr>
-      <w:t>Internship</w:t>
-    </w:r>
-    <w:r>
-      <w:rPr>
-        <w:spacing w:val="-6"/>
-        <w:position w:val="-1"/>
-        <w:sz w:val="20"/>
-      </w:rPr>
-      <w:t xml:space="preserve"> </w:t>
-    </w:r>
-    <w:r>
-      <w:rPr>
-        <w:position w:val="-1"/>
-        <w:sz w:val="20"/>
-      </w:rPr>
-      <w:t>Assessment</w:t>
-    </w:r>
-    <w:r>
-      <w:rPr>
-        <w:spacing w:val="39"/>
-        <w:position w:val="-1"/>
-        <w:sz w:val="20"/>
-      </w:rPr>
-      <w:t xml:space="preserve"> </w:t>
-    </w:r>
-    <w:r>
-      <w:rPr>
-        <w:position w:val="-1"/>
-        <w:sz w:val="20"/>
-      </w:rPr>
-      <w:t>(KCS-752)</w:t>
-    </w:r>
-    <w:r>
-      <w:rPr>
-        <w:spacing w:val="-6"/>
-        <w:position w:val="-1"/>
-        <w:sz w:val="20"/>
-      </w:rPr>
-      <w:t xml:space="preserve"> </w:t>
-    </w:r>
-    <w:r>
-      <w:rPr>
-        <w:position w:val="-1"/>
-        <w:sz w:val="20"/>
-      </w:rPr>
-      <w:t>(CS,</w:t>
-    </w:r>
-    <w:r>
-      <w:rPr>
-        <w:spacing w:val="-6"/>
-        <w:position w:val="-1"/>
-        <w:sz w:val="20"/>
-      </w:rPr>
-      <w:t xml:space="preserve"> </w:t>
-    </w:r>
-    <w:r>
-      <w:rPr>
-        <w:position w:val="-1"/>
-        <w:sz w:val="20"/>
-      </w:rPr>
-      <w:t>V</w:t>
-    </w:r>
-    <w:r>
-      <w:rPr>
-        <w:position w:val="-1"/>
-        <w:sz w:val="20"/>
-      </w:rPr>
-      <w:t>I</w:t>
-    </w:r>
-    <w:r>
-      <w:rPr>
-        <w:position w:val="-1"/>
-        <w:sz w:val="20"/>
-      </w:rPr>
-      <w:t>I</w:t>
-    </w:r>
-    <w:r>
-      <w:rPr>
-        <w:spacing w:val="-6"/>
-        <w:position w:val="-1"/>
-        <w:sz w:val="20"/>
-      </w:rPr>
-      <w:t xml:space="preserve"> </w:t>
-    </w:r>
-    <w:r>
-      <w:rPr>
-        <w:position w:val="-1"/>
-        <w:sz w:val="20"/>
-      </w:rPr>
-      <w:t>SEM)</w:t>
-    </w:r>
-  </w:p>
+    </w:sdtEndPr>
+    <w:sdtContent>
+      <w:p>
+        <w:pPr>
+          <w:suppressAutoHyphens/>
+          <w:spacing w:before="10" w:line="1" w:lineRule="atLeast"/>
+          <w:textDirection w:val="btLr"/>
+          <w:textAlignment w:val="top"/>
+          <w:outlineLvl w:val="0"/>
+          <w:rPr>
+            <w:b/>
+            <w:bCs/>
+          </w:rPr>
+        </w:pPr>
+        <w:r>
+          <w:rPr>
+            <w:b/>
+            <w:bCs/>
+            <w:noProof/>
+          </w:rPr>
+          <w:pict w14:anchorId="6D86195F">
+            <v:shapetype id="_x0000_t32" coordsize="21600,21600" o:spt="32" o:oned="t" path="m,l21600,21600e" filled="f">
+              <v:path arrowok="t" fillok="f" o:connecttype="none"/>
+              <o:lock v:ext="edit" shapetype="t"/>
+            </v:shapetype>
+            <v:shape id="_x0000_s1028" type="#_x0000_t32" style="position:absolute;margin-left:1.8pt;margin-top:5.1pt;width:445.2pt;height:.6pt;flip:y;z-index:251657728;mso-position-horizontal-relative:text;mso-position-vertical-relative:text" o:connectortype="straight"/>
+          </w:pict>
+        </w:r>
+      </w:p>
+      <w:p>
+        <w:pPr>
+          <w:suppressAutoHyphens/>
+          <w:spacing w:before="10" w:line="1" w:lineRule="atLeast"/>
+          <w:textDirection w:val="btLr"/>
+          <w:textAlignment w:val="top"/>
+          <w:outlineLvl w:val="0"/>
+          <w:rPr>
+            <w:b/>
+            <w:bCs/>
+            <w:position w:val="-1"/>
+            <w:sz w:val="20"/>
+          </w:rPr>
+        </w:pPr>
+        <w:r>
+          <w:rPr>
+            <w:b/>
+            <w:bCs/>
+            <w:w w:val="95"/>
+            <w:position w:val="-1"/>
+            <w:sz w:val="20"/>
+          </w:rPr>
+          <w:t>Internship</w:t>
+        </w:r>
+        <w:r>
+          <w:rPr>
+            <w:b/>
+            <w:bCs/>
+            <w:spacing w:val="24"/>
+            <w:w w:val="95"/>
+            <w:position w:val="-1"/>
+            <w:sz w:val="20"/>
+          </w:rPr>
+          <w:t xml:space="preserve"> </w:t>
+        </w:r>
+        <w:r>
+          <w:rPr>
+            <w:b/>
+            <w:bCs/>
+            <w:w w:val="95"/>
+            <w:position w:val="-1"/>
+            <w:sz w:val="20"/>
+          </w:rPr>
+          <w:t>Assessment</w:t>
+        </w:r>
+        <w:r>
+          <w:rPr>
+            <w:b/>
+            <w:bCs/>
+            <w:spacing w:val="95"/>
+            <w:position w:val="-1"/>
+            <w:sz w:val="20"/>
+          </w:rPr>
+          <w:t xml:space="preserve"> </w:t>
+        </w:r>
+        <w:r>
+          <w:rPr>
+            <w:b/>
+            <w:bCs/>
+            <w:w w:val="95"/>
+            <w:position w:val="-1"/>
+            <w:sz w:val="20"/>
+          </w:rPr>
+          <w:t>(KCS-752)</w:t>
+        </w:r>
+        <w:r>
+          <w:rPr>
+            <w:b/>
+            <w:bCs/>
+            <w:spacing w:val="5"/>
+            <w:w w:val="95"/>
+            <w:position w:val="-1"/>
+            <w:sz w:val="20"/>
+          </w:rPr>
+          <w:t xml:space="preserve"> </w:t>
+        </w:r>
+        <w:r>
+          <w:rPr>
+            <w:b/>
+            <w:bCs/>
+            <w:w w:val="95"/>
+            <w:position w:val="-1"/>
+            <w:sz w:val="20"/>
+          </w:rPr>
+          <w:t>(CS,</w:t>
+        </w:r>
+        <w:r>
+          <w:rPr>
+            <w:b/>
+            <w:bCs/>
+            <w:spacing w:val="22"/>
+            <w:w w:val="95"/>
+            <w:position w:val="-1"/>
+            <w:sz w:val="20"/>
+          </w:rPr>
+          <w:t xml:space="preserve"> </w:t>
+        </w:r>
+        <w:r>
+          <w:rPr>
+            <w:b/>
+            <w:bCs/>
+            <w:w w:val="95"/>
+            <w:position w:val="-1"/>
+            <w:sz w:val="20"/>
+          </w:rPr>
+          <w:t>VII</w:t>
+        </w:r>
+        <w:r>
+          <w:rPr>
+            <w:b/>
+            <w:bCs/>
+            <w:spacing w:val="21"/>
+            <w:w w:val="95"/>
+            <w:position w:val="-1"/>
+            <w:sz w:val="20"/>
+          </w:rPr>
+          <w:t xml:space="preserve"> </w:t>
+        </w:r>
+        <w:r>
+          <w:rPr>
+            <w:b/>
+            <w:bCs/>
+            <w:w w:val="95"/>
+            <w:position w:val="-1"/>
+            <w:sz w:val="20"/>
+          </w:rPr>
+          <w:t>SEM)</w:t>
+        </w:r>
+      </w:p>
+      <w:p>
+        <w:pPr>
+          <w:pStyle w:val="Footer"/>
+          <w:jc w:val="center"/>
+        </w:pPr>
+        <w:r>
+          <w:fldChar w:fldCharType="begin"/>
+        </w:r>
+        <w:r>
+          <w:instrText xml:space="preserve"> PAGE   \* MERGEFORMAT </w:instrText>
+        </w:r>
+        <w:r>
+          <w:fldChar w:fldCharType="separate"/>
+        </w:r>
+        <w:r>
+          <w:rPr>
+            <w:noProof/>
+          </w:rPr>
+          <w:t>2</w:t>
+        </w:r>
+        <w:r>
+          <w:rPr>
+            <w:noProof/>
+          </w:rPr>
+          <w:fldChar w:fldCharType="end"/>
+        </w:r>
+      </w:p>
+    </w:sdtContent>
+  </w:sdt>
   <w:p>
     <w:pPr>
       <w:pStyle w:val="Footer"/>
     </w:pPr>
   </w:p>
+</w:ftr>
+</file>
+
+<file path=word/footer2.xml><?xml version="1.0" encoding="utf-8"?>
+<w:ftr xmlns:wpc="http://schemas.microsoft.com/office/word/2010/wordprocessingCanvas" xmlns:cx="http://schemas.microsoft.com/office/drawing/2014/chartex" xmlns:cx1="http://schemas.microsoft.com/office/drawing/2015/9/8/chartex" xmlns:cx2="http://schemas.microsoft.com/office/drawing/2015/10/21/chartex" xmlns:cx3="http://schemas.microsoft.com/office/drawing/2016/5/9/chartex" xmlns:cx4="http://schemas.microsoft.com/office/drawing/2016/5/10/chartex" xmlns:cx5="http://schemas.microsoft.com/office/drawing/2016/5/11/chartex" xmlns:cx6="http://schemas.microsoft.com/office/drawing/2016/5/12/chartex" xmlns:cx7="http://schemas.microsoft.com/office/drawing/2016/5/13/chartex" xmlns:cx8="http://schemas.microsoft.com/office/drawing/2016/5/14/chartex" xmlns:mc="http://schemas.openxmlformats.org/markup-compatibility/2006" xmlns:aink="http://schemas.microsoft.com/office/drawing/2016/ink" xmlns:am3d="http://schemas.microsoft.com/office/drawing/2017/model3d" xmlns:o="urn:schemas-microsoft-com:office:office" xmlns:oel="http://schemas.microsoft.com/office/2019/extlst" xmlns:r="http://schemas.openxmlformats.org/officeDocument/2006/relationships" xmlns:m="http://schemas.openxmlformats.org/officeDocument/2006/math" xmlns:v="urn:schemas-microsoft-com:vml" xmlns:wp14="http://schemas.microsoft.com/office/word/2010/wordprocessingDrawing" xmlns:wp="http://schemas.openxmlformats.org/drawingml/2006/wordprocessingDrawing" xmlns:w10="urn:schemas-microsoft-com:office:word" xmlns:w="http://schemas.openxmlformats.org/wordprocessingml/2006/main" xmlns:w14="http://schemas.microsoft.com/office/word/2010/wordml" xmlns:w15="http://schemas.microsoft.com/office/word/2012/wordml" xmlns:w16cex="http://schemas.microsoft.com/office/word/2018/wordml/cex" xmlns:w16cid="http://schemas.microsoft.com/office/word/2016/wordml/cid" xmlns:w16="http://schemas.microsoft.com/office/word/2018/wordml" xmlns:w16sdtdh="http://schemas.microsoft.com/office/word/2020/wordml/sdtdatahash" xmlns:w16se="http://schemas.microsoft.com/office/word/2015/wordml/symex" xmlns:wpg="http://schemas.microsoft.com/office/word/2010/wordprocessingGroup" xmlns:wpi="http://schemas.microsoft.com/office/word/2010/wordprocessingInk" xmlns:wne="http://schemas.microsoft.com/office/word/2006/wordml" xmlns:wps="http://schemas.microsoft.com/office/word/2010/wordprocessingShape" mc:Ignorable="w14 w15 w16se w16cid w16 w16cex w16sdtdh wp14">
+  <w:sdt>
+    <w:sdtPr>
+      <w:rPr>
+        <w:b/>
+        <w:bCs/>
+      </w:rPr>
+      <w:id w:val="-1151979306"/>
+      <w:docPartObj>
+        <w:docPartGallery w:val="Page Numbers (Bottom of Page)"/>
+        <w:docPartUnique/>
+      </w:docPartObj>
+    </w:sdtPr>
+    <w:sdtEndPr>
+      <w:rPr>
+        <w:b w:val="0"/>
+        <w:bCs w:val="0"/>
+        <w:noProof/>
+      </w:rPr>
+    </w:sdtEndPr>
+    <w:sdtContent>
+      <w:p>
+        <w:pPr>
+          <w:suppressAutoHyphens/>
+          <w:spacing w:before="10" w:line="1" w:lineRule="atLeast"/>
+          <w:textDirection w:val="btLr"/>
+          <w:textAlignment w:val="top"/>
+          <w:outlineLvl w:val="0"/>
+          <w:rPr>
+            <w:b/>
+            <w:bCs/>
+          </w:rPr>
+        </w:pPr>
+        <w:r>
+          <w:rPr>
+            <w:b/>
+            <w:bCs/>
+            <w:noProof/>
+          </w:rPr>
+          <w:pict w14:anchorId="4572BC38">
+            <v:shapetype id="_x0000_t32" coordsize="21600,21600" o:spt="32" o:oned="t" path="m,l21600,21600e" filled="f">
+              <v:path arrowok="t" fillok="f" o:connecttype="none"/>
+              <o:lock v:ext="edit" shapetype="t"/>
+            </v:shapetype>
+            <v:shape id="_x0000_s1029" type="#_x0000_t32" style="position:absolute;margin-left:1.8pt;margin-top:5.1pt;width:445.2pt;height:.6pt;flip:y;z-index:251658752;mso-position-horizontal-relative:text;mso-position-vertical-relative:text" o:connectortype="straight"/>
+          </w:pict>
+        </w:r>
+      </w:p>
+      <w:p>
+        <w:pPr>
+          <w:suppressAutoHyphens/>
+          <w:spacing w:before="10" w:line="1" w:lineRule="atLeast"/>
+          <w:textDirection w:val="btLr"/>
+          <w:textAlignment w:val="top"/>
+          <w:outlineLvl w:val="0"/>
+          <w:rPr>
+            <w:b/>
+            <w:bCs/>
+            <w:position w:val="-1"/>
+            <w:sz w:val="20"/>
+          </w:rPr>
+        </w:pPr>
+        <w:r>
+          <w:rPr>
+            <w:b/>
+            <w:bCs/>
+            <w:w w:val="95"/>
+            <w:position w:val="-1"/>
+            <w:sz w:val="20"/>
+          </w:rPr>
+          <w:t>Internship</w:t>
+        </w:r>
+        <w:r>
+          <w:rPr>
+            <w:b/>
+            <w:bCs/>
+            <w:spacing w:val="24"/>
+            <w:w w:val="95"/>
+            <w:position w:val="-1"/>
+            <w:sz w:val="20"/>
+          </w:rPr>
+          <w:t xml:space="preserve"> </w:t>
+        </w:r>
+        <w:r>
+          <w:rPr>
+            <w:b/>
+            <w:bCs/>
+            <w:w w:val="95"/>
+            <w:position w:val="-1"/>
+            <w:sz w:val="20"/>
+          </w:rPr>
+          <w:t>Assessment</w:t>
+        </w:r>
+        <w:r>
+          <w:rPr>
+            <w:b/>
+            <w:bCs/>
+            <w:spacing w:val="95"/>
+            <w:position w:val="-1"/>
+            <w:sz w:val="20"/>
+          </w:rPr>
+          <w:t xml:space="preserve"> </w:t>
+        </w:r>
+        <w:r>
+          <w:rPr>
+            <w:b/>
+            <w:bCs/>
+            <w:w w:val="95"/>
+            <w:position w:val="-1"/>
+            <w:sz w:val="20"/>
+          </w:rPr>
+          <w:t>(KCS-752)</w:t>
+        </w:r>
+        <w:r>
+          <w:rPr>
+            <w:b/>
+            <w:bCs/>
+            <w:spacing w:val="5"/>
+            <w:w w:val="95"/>
+            <w:position w:val="-1"/>
+            <w:sz w:val="20"/>
+          </w:rPr>
+          <w:t xml:space="preserve"> </w:t>
+        </w:r>
+        <w:r>
+          <w:rPr>
+            <w:b/>
+            <w:bCs/>
+            <w:w w:val="95"/>
+            <w:position w:val="-1"/>
+            <w:sz w:val="20"/>
+          </w:rPr>
+          <w:t>(CS,</w:t>
+        </w:r>
+        <w:r>
+          <w:rPr>
+            <w:b/>
+            <w:bCs/>
+            <w:spacing w:val="22"/>
+            <w:w w:val="95"/>
+            <w:position w:val="-1"/>
+            <w:sz w:val="20"/>
+          </w:rPr>
+          <w:t xml:space="preserve"> </w:t>
+        </w:r>
+        <w:r>
+          <w:rPr>
+            <w:b/>
+            <w:bCs/>
+            <w:w w:val="95"/>
+            <w:position w:val="-1"/>
+            <w:sz w:val="20"/>
+          </w:rPr>
+          <w:t>VII</w:t>
+        </w:r>
+        <w:r>
+          <w:rPr>
+            <w:b/>
+            <w:bCs/>
+            <w:spacing w:val="21"/>
+            <w:w w:val="95"/>
+            <w:position w:val="-1"/>
+            <w:sz w:val="20"/>
+          </w:rPr>
+          <w:t xml:space="preserve"> </w:t>
+        </w:r>
+        <w:r>
+          <w:rPr>
+            <w:b/>
+            <w:bCs/>
+            <w:w w:val="95"/>
+            <w:position w:val="-1"/>
+            <w:sz w:val="20"/>
+          </w:rPr>
+          <w:t>SEM)</w:t>
+        </w:r>
+      </w:p>
+      <w:p>
+        <w:pPr>
+          <w:pStyle w:val="Footer"/>
+          <w:jc w:val="center"/>
+        </w:pPr>
+      </w:p>
+    </w:sdtContent>
+  </w:sdt>
+  <w:p>
+    <w:pPr>
+      <w:pStyle w:val="Footer"/>
+    </w:pPr>
+  </w:p>
+</w:ftr>
+</file>
+
+<file path=word/footer3.xml><?xml version="1.0" encoding="utf-8"?>
+<w:ftr xmlns:wpc="http://schemas.microsoft.com/office/word/2010/wordprocessingCanvas" xmlns:cx="http://schemas.microsoft.com/office/drawing/2014/chartex" xmlns:cx1="http://schemas.microsoft.com/office/drawing/2015/9/8/chartex" xmlns:cx2="http://schemas.microsoft.com/office/drawing/2015/10/21/chartex" xmlns:cx3="http://schemas.microsoft.com/office/drawing/2016/5/9/chartex" xmlns:cx4="http://schemas.microsoft.com/office/drawing/2016/5/10/chartex" xmlns:cx5="http://schemas.microsoft.com/office/drawing/2016/5/11/chartex" xmlns:cx6="http://schemas.microsoft.com/office/drawing/2016/5/12/chartex" xmlns:cx7="http://schemas.microsoft.com/office/drawing/2016/5/13/chartex" xmlns:cx8="http://schemas.microsoft.com/office/drawing/2016/5/14/chartex" xmlns:mc="http://schemas.openxmlformats.org/markup-compatibility/2006" xmlns:aink="http://schemas.microsoft.com/office/drawing/2016/ink" xmlns:am3d="http://schemas.microsoft.com/office/drawing/2017/model3d" xmlns:o="urn:schemas-microsoft-com:office:office" xmlns:oel="http://schemas.microsoft.com/office/2019/extlst" xmlns:r="http://schemas.openxmlformats.org/officeDocument/2006/relationships" xmlns:m="http://schemas.openxmlformats.org/officeDocument/2006/math" xmlns:v="urn:schemas-microsoft-com:vml" xmlns:wp14="http://schemas.microsoft.com/office/word/2010/wordprocessingDrawing" xmlns:wp="http://schemas.openxmlformats.org/drawingml/2006/wordprocessingDrawing" xmlns:w10="urn:schemas-microsoft-com:office:word" xmlns:w="http://schemas.openxmlformats.org/wordprocessingml/2006/main" xmlns:w14="http://schemas.microsoft.com/office/word/2010/wordml" xmlns:w15="http://schemas.microsoft.com/office/word/2012/wordml" xmlns:w16cex="http://schemas.microsoft.com/office/word/2018/wordml/cex" xmlns:w16cid="http://schemas.microsoft.com/office/word/2016/wordml/cid" xmlns:w16="http://schemas.microsoft.com/office/word/2018/wordml" xmlns:w16sdtdh="http://schemas.microsoft.com/office/word/2020/wordml/sdtdatahash" xmlns:w16se="http://schemas.microsoft.com/office/word/2015/wordml/symex" xmlns:wpg="http://schemas.microsoft.com/office/word/2010/wordprocessingGroup" xmlns:wpi="http://schemas.microsoft.com/office/word/2010/wordprocessingInk" xmlns:wne="http://schemas.microsoft.com/office/word/2006/wordml" xmlns:wps="http://schemas.microsoft.com/office/word/2010/wordprocessingShape" mc:Ignorable="w14 w15 w16se w16cid w16 w16cex w16sdtdh wp14">
+  <w:sdt>
+    <w:sdtPr>
+      <w:rPr>
+        <w:b/>
+        <w:bCs/>
+      </w:rPr>
+      <w:id w:val="43105875"/>
+      <w:docPartObj>
+        <w:docPartGallery w:val="Page Numbers (Bottom of Page)"/>
+        <w:docPartUnique/>
+      </w:docPartObj>
+    </w:sdtPr>
+    <w:sdtEndPr>
+      <w:rPr>
+        <w:b w:val="0"/>
+        <w:bCs w:val="0"/>
+        <w:noProof/>
+      </w:rPr>
+    </w:sdtEndPr>
+    <w:sdtContent>
+      <w:p>
+        <w:pPr>
+          <w:suppressAutoHyphens/>
+          <w:spacing w:before="10" w:line="1" w:lineRule="atLeast"/>
+          <w:textDirection w:val="btLr"/>
+          <w:textAlignment w:val="top"/>
+          <w:outlineLvl w:val="0"/>
+          <w:rPr>
+            <w:b/>
+            <w:bCs/>
+          </w:rPr>
+        </w:pPr>
+        <w:r>
+          <w:rPr>
+            <w:b/>
+            <w:bCs/>
+            <w:noProof/>
+          </w:rPr>
+          <w:pict w14:anchorId="1219C289">
+            <v:shapetype id="_x0000_t32" coordsize="21600,21600" o:spt="32" o:oned="t" path="m,l21600,21600e" filled="f">
+              <v:path arrowok="t" fillok="f" o:connecttype="none"/>
+              <o:lock v:ext="edit" shapetype="t"/>
+            </v:shapetype>
+            <v:shape id="_x0000_s1032" type="#_x0000_t32" style="position:absolute;margin-left:1.8pt;margin-top:5.1pt;width:445.2pt;height:.6pt;flip:y;z-index:251661824;mso-position-horizontal-relative:text;mso-position-vertical-relative:text" o:connectortype="straight"/>
+          </w:pict>
+        </w:r>
+      </w:p>
+      <w:p>
+        <w:pPr>
+          <w:suppressAutoHyphens/>
+          <w:spacing w:before="10" w:line="1" w:lineRule="atLeast"/>
+          <w:textDirection w:val="btLr"/>
+          <w:textAlignment w:val="top"/>
+          <w:outlineLvl w:val="0"/>
+          <w:rPr>
+            <w:b/>
+            <w:bCs/>
+            <w:position w:val="-1"/>
+            <w:sz w:val="20"/>
+          </w:rPr>
+        </w:pPr>
+        <w:r>
+          <w:rPr>
+            <w:b/>
+            <w:bCs/>
+            <w:w w:val="95"/>
+            <w:position w:val="-1"/>
+            <w:sz w:val="20"/>
+          </w:rPr>
+          <w:t>Internship</w:t>
+        </w:r>
+        <w:r>
+          <w:rPr>
+            <w:b/>
+            <w:bCs/>
+            <w:spacing w:val="24"/>
+            <w:w w:val="95"/>
+            <w:position w:val="-1"/>
+            <w:sz w:val="20"/>
+          </w:rPr>
+          <w:t xml:space="preserve"> </w:t>
+        </w:r>
+        <w:r>
+          <w:rPr>
+            <w:b/>
+            <w:bCs/>
+            <w:w w:val="95"/>
+            <w:position w:val="-1"/>
+            <w:sz w:val="20"/>
+          </w:rPr>
+          <w:t>Assessment</w:t>
+        </w:r>
+        <w:r>
+          <w:rPr>
+            <w:b/>
+            <w:bCs/>
+            <w:spacing w:val="95"/>
+            <w:position w:val="-1"/>
+            <w:sz w:val="20"/>
+          </w:rPr>
+          <w:t xml:space="preserve"> </w:t>
+        </w:r>
+        <w:r>
+          <w:rPr>
+            <w:b/>
+            <w:bCs/>
+            <w:w w:val="95"/>
+            <w:position w:val="-1"/>
+            <w:sz w:val="20"/>
+          </w:rPr>
+          <w:t>(KCS-752)</w:t>
+        </w:r>
+        <w:r>
+          <w:rPr>
+            <w:b/>
+            <w:bCs/>
+            <w:spacing w:val="5"/>
+            <w:w w:val="95"/>
+            <w:position w:val="-1"/>
+            <w:sz w:val="20"/>
+          </w:rPr>
+          <w:t xml:space="preserve"> </w:t>
+        </w:r>
+        <w:r>
+          <w:rPr>
+            <w:b/>
+            <w:bCs/>
+            <w:w w:val="95"/>
+            <w:position w:val="-1"/>
+            <w:sz w:val="20"/>
+          </w:rPr>
+          <w:t>(CS,</w:t>
+        </w:r>
+        <w:r>
+          <w:rPr>
+            <w:b/>
+            <w:bCs/>
+            <w:spacing w:val="22"/>
+            <w:w w:val="95"/>
+            <w:position w:val="-1"/>
+            <w:sz w:val="20"/>
+          </w:rPr>
+          <w:t xml:space="preserve"> </w:t>
+        </w:r>
+        <w:r>
+          <w:rPr>
+            <w:b/>
+            <w:bCs/>
+            <w:w w:val="95"/>
+            <w:position w:val="-1"/>
+            <w:sz w:val="20"/>
+          </w:rPr>
+          <w:t>VII</w:t>
+        </w:r>
+        <w:r>
+          <w:rPr>
+            <w:b/>
+            <w:bCs/>
+            <w:spacing w:val="21"/>
+            <w:w w:val="95"/>
+            <w:position w:val="-1"/>
+            <w:sz w:val="20"/>
+          </w:rPr>
+          <w:t xml:space="preserve"> </w:t>
+        </w:r>
+        <w:r>
+          <w:rPr>
+            <w:b/>
+            <w:bCs/>
+            <w:w w:val="95"/>
+            <w:position w:val="-1"/>
+            <w:sz w:val="20"/>
+          </w:rPr>
+          <w:t>SEM)</w:t>
+        </w:r>
+      </w:p>
+      <w:p>
+        <w:pPr>
+          <w:pStyle w:val="Footer"/>
+          <w:jc w:val="center"/>
+        </w:pPr>
+        <w:r>
+          <w:fldChar w:fldCharType="begin"/>
+        </w:r>
+        <w:r>
+          <w:instrText xml:space="preserve"> PAGE   \* MERGEFORMAT </w:instrText>
+        </w:r>
+        <w:r>
+          <w:fldChar w:fldCharType="separate"/>
+        </w:r>
+        <w:r>
+          <w:rPr>
+            <w:noProof/>
+          </w:rPr>
+          <w:t>2</w:t>
+        </w:r>
+        <w:r>
+          <w:rPr>
+            <w:noProof/>
+          </w:rPr>
+          <w:fldChar w:fldCharType="end"/>
+        </w:r>
+      </w:p>
+    </w:sdtContent>
+  </w:sdt>
   <w:p>
     <w:pPr>
       <w:pStyle w:val="Footer"/>
@@ -7386,7 +7822,7 @@
         <w:noProof/>
       </w:rPr>
       <w:drawing>
-        <wp:anchor distT="0" distB="0" distL="0" distR="0" simplePos="0" relativeHeight="251658240" behindDoc="0" locked="0" layoutInCell="1" hidden="0" allowOverlap="1" wp14:anchorId="5305596F" wp14:editId="0F44E7A5">
+        <wp:anchor distT="0" distB="0" distL="0" distR="0" simplePos="0" relativeHeight="251656192" behindDoc="0" locked="0" layoutInCell="1" hidden="0" allowOverlap="1" wp14:anchorId="5305596F" wp14:editId="677309CC">
           <wp:simplePos x="0" y="0"/>
           <wp:positionH relativeFrom="column">
             <wp:posOffset>-231140</wp:posOffset>
@@ -7397,7 +7833,7 @@
           <wp:extent cx="767715" cy="755015"/>
           <wp:effectExtent l="0" t="0" r="0" b="0"/>
           <wp:wrapNone/>
-          <wp:docPr id="1137243533" name="Picture 1137243533"/>
+          <wp:docPr id="1207410256" name="Picture 1207410256"/>
           <wp:cNvGraphicFramePr/>
           <a:graphic xmlns:a="http://schemas.openxmlformats.org/drawingml/2006/main">
             <a:graphicData uri="http://schemas.openxmlformats.org/drawingml/2006/picture">
@@ -7519,7 +7955,7 @@
           <v:path arrowok="t" fillok="f" o:connecttype="none"/>
           <o:lock v:ext="edit" shapetype="t"/>
         </v:shapetype>
-        <v:shape id="Straight Arrow Connector 2025374168" o:spid="_x0000_s1025" type="#_x0000_t32" style="position:absolute;left:0;text-align:left;margin-left:3.95pt;margin-top:23.05pt;width:465.6pt;height:1pt;z-index:251660288;visibility:visible;mso-wrap-style:square;mso-wrap-distance-left:9pt;mso-wrap-distance-top:0;mso-wrap-distance-right:9pt;mso-wrap-distance-bottom:0;mso-position-horizontal-relative:text;mso-position-vertical-relative:text" o:gfxdata="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" filled="t" strokeweight="2pt">
+        <v:shape id="Straight Arrow Connector 2025374168" o:spid="_x0000_s1025" type="#_x0000_t32" style="position:absolute;left:0;text-align:left;margin-left:3.95pt;margin-top:23.05pt;width:465.6pt;height:1pt;z-index:251656704;visibility:visible;mso-wrap-style:square;mso-wrap-distance-left:9pt;mso-wrap-distance-top:0;mso-wrap-distance-right:9pt;mso-wrap-distance-bottom:0;mso-position-horizontal-relative:text;mso-position-vertical-relative:text" o:gfxdata="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" filled="t" strokeweight="2pt">
           <v:stroke joinstyle="miter"/>
         </v:shape>
       </w:pict>
@@ -7531,6 +7967,355 @@
         <w:szCs w:val="32"/>
       </w:rPr>
       <w:t>Department of Computer Science &amp; Engineering</w:t>
+    </w:r>
+    <w:r>
+      <w:tab/>
+    </w:r>
+  </w:p>
+  <w:p>
+    <w:pPr>
+      <w:pStyle w:val="Header"/>
+    </w:pPr>
+  </w:p>
+</w:hdr>
+</file>
+
+<file path=word/header2.xml><?xml version="1.0" encoding="utf-8"?>
+<w:hdr xmlns:wpc="http://schemas.microsoft.com/office/word/2010/wordprocessingCanvas" xmlns:cx="http://schemas.microsoft.com/office/drawing/2014/chartex" xmlns:cx1="http://schemas.microsoft.com/office/drawing/2015/9/8/chartex" xmlns:cx2="http://schemas.microsoft.com/office/drawing/2015/10/21/chartex" xmlns:cx3="http://schemas.microsoft.com/office/drawing/2016/5/9/chartex" xmlns:cx4="http://schemas.microsoft.com/office/drawing/2016/5/10/chartex" xmlns:cx5="http://schemas.microsoft.com/office/drawing/2016/5/11/chartex" xmlns:cx6="http://schemas.microsoft.com/office/drawing/2016/5/12/chartex" xmlns:cx7="http://schemas.microsoft.com/office/drawing/2016/5/13/chartex" xmlns:cx8="http://schemas.microsoft.com/office/drawing/2016/5/14/chartex" xmlns:mc="http://schemas.openxmlformats.org/markup-compatibility/2006" xmlns:aink="http://schemas.microsoft.com/office/drawing/2016/ink" xmlns:am3d="http://schemas.microsoft.com/office/drawing/2017/model3d" xmlns:o="urn:schemas-microsoft-com:office:office" xmlns:oel="http://schemas.microsoft.com/office/2019/extlst" xmlns:r="http://schemas.openxmlformats.org/officeDocument/2006/relationships" xmlns:m="http://schemas.openxmlformats.org/officeDocument/2006/math" xmlns:v="urn:schemas-microsoft-com:vml" xmlns:wp14="http://schemas.microsoft.com/office/word/2010/wordprocessingDrawing" xmlns:wp="http://schemas.openxmlformats.org/drawingml/2006/wordprocessingDrawing" xmlns:w10="urn:schemas-microsoft-com:office:word" xmlns:w="http://schemas.openxmlformats.org/wordprocessingml/2006/main" xmlns:w14="http://schemas.microsoft.com/office/word/2010/wordml" xmlns:w15="http://schemas.microsoft.com/office/word/2012/wordml" xmlns:w16cex="http://schemas.microsoft.com/office/word/2018/wordml/cex" xmlns:w16cid="http://schemas.microsoft.com/office/word/2016/wordml/cid" xmlns:w16="http://schemas.microsoft.com/office/word/2018/wordml" xmlns:w16sdtdh="http://schemas.microsoft.com/office/word/2020/wordml/sdtdatahash" xmlns:w16se="http://schemas.microsoft.com/office/word/2015/wordml/symex" xmlns:wpg="http://schemas.microsoft.com/office/word/2010/wordprocessingGroup" xmlns:wpi="http://schemas.microsoft.com/office/word/2010/wordprocessingInk" xmlns:wne="http://schemas.microsoft.com/office/word/2006/wordml" xmlns:wps="http://schemas.microsoft.com/office/word/2010/wordprocessingShape" mc:Ignorable="w14 w15 w16se w16cid w16 w16cex w16sdtdh wp14">
+  <w:p>
+    <w:pPr>
+      <w:jc w:val="center"/>
+      <w:rPr>
+        <w:sz w:val="32"/>
+        <w:szCs w:val="32"/>
+      </w:rPr>
+    </w:pPr>
+    <w:r>
+      <w:rPr>
+        <w:noProof/>
+      </w:rPr>
+      <w:drawing>
+        <wp:anchor distT="0" distB="0" distL="0" distR="0" simplePos="0" relativeHeight="251657216" behindDoc="0" locked="0" layoutInCell="1" hidden="0" allowOverlap="1" wp14:anchorId="679626C2" wp14:editId="434BCFBE">
+          <wp:simplePos x="0" y="0"/>
+          <wp:positionH relativeFrom="column">
+            <wp:posOffset>-231140</wp:posOffset>
+          </wp:positionH>
+          <wp:positionV relativeFrom="paragraph">
+            <wp:posOffset>190500</wp:posOffset>
+          </wp:positionV>
+          <wp:extent cx="767715" cy="755015"/>
+          <wp:effectExtent l="0" t="0" r="0" b="0"/>
+          <wp:wrapNone/>
+          <wp:docPr id="1630273731" name="Picture 1630273731"/>
+          <wp:cNvGraphicFramePr/>
+          <a:graphic xmlns:a="http://schemas.openxmlformats.org/drawingml/2006/main">
+            <a:graphicData uri="http://schemas.openxmlformats.org/drawingml/2006/picture">
+              <pic:pic xmlns:pic="http://schemas.openxmlformats.org/drawingml/2006/picture">
+                <pic:nvPicPr>
+                  <pic:cNvPr id="0" name="image4.png"/>
+                  <pic:cNvPicPr preferRelativeResize="0"/>
+                </pic:nvPicPr>
+                <pic:blipFill>
+                  <a:blip r:embed="rId1"/>
+                  <a:srcRect/>
+                  <a:stretch>
+                    <a:fillRect/>
+                  </a:stretch>
+                </pic:blipFill>
+                <pic:spPr>
+                  <a:xfrm>
+                    <a:off x="0" y="0"/>
+                    <a:ext cx="767715" cy="755015"/>
+                  </a:xfrm>
+                  <a:prstGeom prst="rect">
+                    <a:avLst/>
+                  </a:prstGeom>
+                  <a:ln/>
+                </pic:spPr>
+              </pic:pic>
+            </a:graphicData>
+          </a:graphic>
+        </wp:anchor>
+      </w:drawing>
+    </w:r>
+    <w:r>
+      <w:rPr>
+        <w:b/>
+        <w:sz w:val="32"/>
+        <w:szCs w:val="32"/>
+      </w:rPr>
+      <w:t>Raj Kumar Goel Institute of Technology Ghaziabad</w:t>
+    </w:r>
+  </w:p>
+  <w:p>
+    <w:pPr>
+      <w:tabs>
+        <w:tab w:val="left" w:pos="1260"/>
+        <w:tab w:val="center" w:pos="5040"/>
+      </w:tabs>
+      <w:jc w:val="center"/>
+      <w:rPr>
+        <w:b/>
+        <w:i/>
+        <w:color w:val="000000"/>
+        <w:sz w:val="32"/>
+        <w:szCs w:val="32"/>
+      </w:rPr>
+    </w:pPr>
+    <w:r>
+      <w:rPr>
+        <w:b/>
+        <w:i/>
+        <w:color w:val="000000"/>
+        <w:sz w:val="32"/>
+        <w:szCs w:val="32"/>
+      </w:rPr>
+      <w:t>ISO 9001:2015 Certified</w:t>
+    </w:r>
+  </w:p>
+  <w:p>
+    <w:pPr>
+      <w:tabs>
+        <w:tab w:val="left" w:pos="1260"/>
+        <w:tab w:val="center" w:pos="5040"/>
+      </w:tabs>
+      <w:jc w:val="center"/>
+      <w:rPr>
+        <w:color w:val="000000"/>
+      </w:rPr>
+    </w:pPr>
+    <w:r>
+      <w:rPr>
+        <w:b/>
+        <w:i/>
+        <w:color w:val="000000"/>
+      </w:rPr>
+      <w:t>5</w:t>
+    </w:r>
+    <w:r>
+      <w:rPr>
+        <w:b/>
+        <w:i/>
+        <w:color w:val="000000"/>
+        <w:vertAlign w:val="superscript"/>
+      </w:rPr>
+      <w:t>th</w:t>
+    </w:r>
+    <w:r>
+      <w:rPr>
+        <w:b/>
+        <w:i/>
+        <w:color w:val="000000"/>
+      </w:rPr>
+      <w:t xml:space="preserve"> KM. STONE, DELHI-MEERUT ROAD, GHAZIABAD (U.P)-201003</w:t>
+    </w:r>
+  </w:p>
+  <w:p>
+    <w:pPr>
+      <w:jc w:val="center"/>
+      <w:rPr>
+        <w:color w:val="000000"/>
+        <w:sz w:val="42"/>
+        <w:szCs w:val="42"/>
+      </w:rPr>
+    </w:pPr>
+    <w:r>
+      <w:rPr>
+        <w:noProof/>
+      </w:rPr>
+      <w:pict w14:anchorId="6B6ECE10">
+        <v:shapetype id="_x0000_t32" coordsize="21600,21600" o:spt="32" o:oned="t" path="m,l21600,21600e" filled="f">
+          <v:path arrowok="t" fillok="f" o:connecttype="none"/>
+          <o:lock v:ext="edit" shapetype="t"/>
+        </v:shapetype>
+        <v:shape id="_x0000_s1030" type="#_x0000_t32" style="position:absolute;left:0;text-align:left;margin-left:3.95pt;margin-top:23.05pt;width:465.6pt;height:1pt;z-index:251659776;visibility:visible;mso-wrap-style:square;mso-wrap-distance-left:9pt;mso-wrap-distance-top:0;mso-wrap-distance-right:9pt;mso-wrap-distance-bottom:0;mso-position-horizontal-relative:text;mso-position-vertical-relative:text" o:gfxdata="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" filled="t" strokeweight="2pt">
+          <v:stroke joinstyle="miter"/>
+        </v:shape>
+      </w:pict>
+    </w:r>
+    <w:r>
+      <w:rPr>
+        <w:b/>
+        <w:sz w:val="32"/>
+        <w:szCs w:val="32"/>
+      </w:rPr>
+      <w:t>Department of Computer Science &amp; Engineering</w:t>
+    </w:r>
+    <w:r>
+      <w:tab/>
+    </w:r>
+  </w:p>
+  <w:p>
+    <w:pPr>
+      <w:pStyle w:val="Header"/>
+    </w:pPr>
+  </w:p>
+</w:hdr>
+</file>
+
+<file path=word/header3.xml><?xml version="1.0" encoding="utf-8"?>
+<w:hdr xmlns:wpc="http://schemas.microsoft.com/office/word/2010/wordprocessingCanvas" xmlns:cx="http://schemas.microsoft.com/office/drawing/2014/chartex" xmlns:cx1="http://schemas.microsoft.com/office/drawing/2015/9/8/chartex" xmlns:cx2="http://schemas.microsoft.com/office/drawing/2015/10/21/chartex" xmlns:cx3="http://schemas.microsoft.com/office/drawing/2016/5/9/chartex" xmlns:cx4="http://schemas.microsoft.com/office/drawing/2016/5/10/chartex" xmlns:cx5="http://schemas.microsoft.com/office/drawing/2016/5/11/chartex" xmlns:cx6="http://schemas.microsoft.com/office/drawing/2016/5/12/chartex" xmlns:cx7="http://schemas.microsoft.com/office/drawing/2016/5/13/chartex" xmlns:cx8="http://schemas.microsoft.com/office/drawing/2016/5/14/chartex" xmlns:mc="http://schemas.openxmlformats.org/markup-compatibility/2006" xmlns:aink="http://schemas.microsoft.com/office/drawing/2016/ink" xmlns:am3d="http://schemas.microsoft.com/office/drawing/2017/model3d" xmlns:o="urn:schemas-microsoft-com:office:office" xmlns:oel="http://schemas.microsoft.com/office/2019/extlst" xmlns:r="http://schemas.openxmlformats.org/officeDocument/2006/relationships" xmlns:m="http://schemas.openxmlformats.org/officeDocument/2006/math" xmlns:v="urn:schemas-microsoft-com:vml" xmlns:wp14="http://schemas.microsoft.com/office/word/2010/wordprocessingDrawing" xmlns:wp="http://schemas.openxmlformats.org/drawingml/2006/wordprocessingDrawing" xmlns:w10="urn:schemas-microsoft-com:office:word" xmlns:w="http://schemas.openxmlformats.org/wordprocessingml/2006/main" xmlns:w14="http://schemas.microsoft.com/office/word/2010/wordml" xmlns:w15="http://schemas.microsoft.com/office/word/2012/wordml" xmlns:w16cex="http://schemas.microsoft.com/office/word/2018/wordml/cex" xmlns:w16cid="http://schemas.microsoft.com/office/word/2016/wordml/cid" xmlns:w16="http://schemas.microsoft.com/office/word/2018/wordml" xmlns:w16sdtdh="http://schemas.microsoft.com/office/word/2020/wordml/sdtdatahash" xmlns:w16se="http://schemas.microsoft.com/office/word/2015/wordml/symex" xmlns:wpg="http://schemas.microsoft.com/office/word/2010/wordprocessingGroup" xmlns:wpi="http://schemas.microsoft.com/office/word/2010/wordprocessingInk" xmlns:wne="http://schemas.microsoft.com/office/word/2006/wordml" xmlns:wps="http://schemas.microsoft.com/office/word/2010/wordprocessingShape" mc:Ignorable="w14 w15 w16se w16cid w16 w16cex w16sdtdh wp14">
+  <w:p>
+    <w:pPr>
+      <w:jc w:val="center"/>
+      <w:rPr>
+        <w:sz w:val="32"/>
+        <w:szCs w:val="32"/>
+      </w:rPr>
+    </w:pPr>
+    <w:r>
+      <w:rPr>
+        <w:noProof/>
+      </w:rPr>
+      <w:drawing>
+        <wp:anchor distT="0" distB="0" distL="0" distR="0" simplePos="0" relativeHeight="251659264" behindDoc="0" locked="0" layoutInCell="1" hidden="0" allowOverlap="1" wp14:anchorId="6350D829" wp14:editId="4E6D96CC">
+          <wp:simplePos x="0" y="0"/>
+          <wp:positionH relativeFrom="column">
+            <wp:posOffset>-231140</wp:posOffset>
+          </wp:positionH>
+          <wp:positionV relativeFrom="paragraph">
+            <wp:posOffset>190500</wp:posOffset>
+          </wp:positionV>
+          <wp:extent cx="767715" cy="755015"/>
+          <wp:effectExtent l="0" t="0" r="0" b="0"/>
+          <wp:wrapNone/>
+          <wp:docPr id="2070188658" name="Picture 2070188658"/>
+          <wp:cNvGraphicFramePr/>
+          <a:graphic xmlns:a="http://schemas.openxmlformats.org/drawingml/2006/main">
+            <a:graphicData uri="http://schemas.openxmlformats.org/drawingml/2006/picture">
+              <pic:pic xmlns:pic="http://schemas.openxmlformats.org/drawingml/2006/picture">
+                <pic:nvPicPr>
+                  <pic:cNvPr id="0" name="image4.png"/>
+                  <pic:cNvPicPr preferRelativeResize="0"/>
+                </pic:nvPicPr>
+                <pic:blipFill>
+                  <a:blip r:embed="rId1"/>
+                  <a:srcRect/>
+                  <a:stretch>
+                    <a:fillRect/>
+                  </a:stretch>
+                </pic:blipFill>
+                <pic:spPr>
+                  <a:xfrm>
+                    <a:off x="0" y="0"/>
+                    <a:ext cx="767715" cy="755015"/>
+                  </a:xfrm>
+                  <a:prstGeom prst="rect">
+                    <a:avLst/>
+                  </a:prstGeom>
+                  <a:ln/>
+                </pic:spPr>
+              </pic:pic>
+            </a:graphicData>
+          </a:graphic>
+        </wp:anchor>
+      </w:drawing>
+    </w:r>
+    <w:r>
+      <w:rPr>
+        <w:b/>
+        <w:sz w:val="32"/>
+        <w:szCs w:val="32"/>
+      </w:rPr>
+      <w:t>Raj Kumar Goel Institute of Technology Ghaziabad</w:t>
+    </w:r>
+  </w:p>
+  <w:p>
+    <w:pPr>
+      <w:tabs>
+        <w:tab w:val="left" w:pos="1260"/>
+        <w:tab w:val="center" w:pos="5040"/>
+      </w:tabs>
+      <w:jc w:val="center"/>
+      <w:rPr>
+        <w:b/>
+        <w:i/>
+        <w:color w:val="000000"/>
+        <w:sz w:val="32"/>
+        <w:szCs w:val="32"/>
+      </w:rPr>
+    </w:pPr>
+    <w:r>
+      <w:rPr>
+        <w:b/>
+        <w:i/>
+        <w:color w:val="000000"/>
+        <w:sz w:val="32"/>
+        <w:szCs w:val="32"/>
+      </w:rPr>
+      <w:t>ISO 9001:2015 Certified</w:t>
+    </w:r>
+  </w:p>
+  <w:p>
+    <w:pPr>
+      <w:tabs>
+        <w:tab w:val="left" w:pos="1260"/>
+        <w:tab w:val="center" w:pos="5040"/>
+      </w:tabs>
+      <w:jc w:val="center"/>
+      <w:rPr>
+        <w:color w:val="000000"/>
+      </w:rPr>
+    </w:pPr>
+    <w:r>
+      <w:rPr>
+        <w:b/>
+        <w:i/>
+        <w:color w:val="000000"/>
+      </w:rPr>
+      <w:t>5</w:t>
+    </w:r>
+    <w:r>
+      <w:rPr>
+        <w:b/>
+        <w:i/>
+        <w:color w:val="000000"/>
+        <w:vertAlign w:val="superscript"/>
+      </w:rPr>
+      <w:t>th</w:t>
+    </w:r>
+    <w:r>
+      <w:rPr>
+        <w:b/>
+        <w:i/>
+        <w:color w:val="000000"/>
+      </w:rPr>
+      <w:t xml:space="preserve"> KM. STONE, DELHI-MEERUT ROAD, GHAZIABAD (U.P)-201003</w:t>
+    </w:r>
+  </w:p>
+  <w:p>
+    <w:pPr>
+      <w:jc w:val="center"/>
+      <w:rPr>
+        <w:color w:val="000000"/>
+        <w:sz w:val="42"/>
+        <w:szCs w:val="42"/>
+      </w:rPr>
+    </w:pPr>
+    <w:r>
+      <w:rPr>
+        <w:noProof/>
+      </w:rPr>
+      <w:pict w14:anchorId="49AD671F">
+        <v:shapetype id="_x0000_t32" coordsize="21600,21600" o:spt="32" o:oned="t" path="m,l21600,21600e" filled="f">
+          <v:path arrowok="t" fillok="f" o:connecttype="none"/>
+          <o:lock v:ext="edit" shapetype="t"/>
+        </v:shapetype>
+        <v:shape id="_x0000_s1031" type="#_x0000_t32" style="position:absolute;left:0;text-align:left;margin-left:3.95pt;margin-top:23.05pt;width:465.6pt;height:1pt;z-index:251660800;visibility:visible;mso-wrap-style:square;mso-wrap-distance-left:9pt;mso-wrap-distance-top:0;mso-wrap-distance-right:9pt;mso-wrap-distance-bottom:0;mso-position-horizontal-relative:text;mso-position-vertical-relative:text" o:gfxdata="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" filled="t" strokeweight="2pt">
+          <v:stroke joinstyle="miter"/>
+        </v:shape>
+      </w:pict>
+    </w:r>
+    <w:r>
+      <w:rPr>
+        <w:b/>
+        <w:sz w:val="32"/>
+        <w:szCs w:val="32"/>
+      </w:rPr>
+      <w:t>Department of Computer Science &amp; Engineering</w:t>
+    </w:r>
+    <w:r>
+      <w:tab/>
     </w:r>
   </w:p>
   <w:p>
@@ -8216,6 +9001,7 @@
   <w:style w:type="paragraph" w:default="1" w:styleId="Normal">
     <w:name w:val="Normal"/>
     <w:qFormat/>
+    <w:rsid w:val="0072097D"/>
   </w:style>
   <w:style w:type="paragraph" w:styleId="Heading1">
     <w:name w:val="heading 1"/>
@@ -9006,9 +9792,13 @@
     <w:next w:val="Normal"/>
     <w:autoRedefine/>
     <w:uiPriority w:val="39"/>
-    <w:rsid w:val="006449E4"/>
+    <w:rsid w:val="00363410"/>
     <w:pPr>
+      <w:tabs>
+        <w:tab w:val="right" w:leader="dot" w:pos="8630"/>
+      </w:tabs>
       <w:spacing w:after="100"/>
+      <w:jc w:val="both"/>
     </w:pPr>
   </w:style>
   <w:style w:type="paragraph" w:styleId="TOC2">

</xml_diff>